<commit_message>
fixed parts of the navigation bar
</commit_message>
<xml_diff>
--- a/פרויקט סוף - בתהליכי הכנה.docx
+++ b/פרויקט סוף - בתהליכי הכנה.docx
@@ -150,6 +150,7 @@
       <w:r>
         <w:rPr>
           <w:rFonts w:asciiTheme="majorBidi" w:hAnsiTheme="majorBidi" w:cs="Times New Roman"/>
+          <w:noProof/>
           <w:sz w:val="28"/>
           <w:szCs w:val="28"/>
           <w:rtl/>
@@ -235,8 +236,22 @@
           <w:u w:val="single"/>
           <w:rtl/>
         </w:rPr>
-        <w:t>מגישים, צוות ג'ימבורי</w:t>
-      </w:r>
+        <w:t xml:space="preserve">מגישים, צוות </w:t>
+      </w:r>
+      <w:proofErr w:type="spellStart"/>
+      <w:r>
+        <w:rPr>
+          <w:rFonts w:asciiTheme="majorBidi" w:hAnsiTheme="majorBidi" w:cstheme="majorBidi" w:hint="cs"/>
+          <w:b/>
+          <w:bCs/>
+          <w:sz w:val="32"/>
+          <w:szCs w:val="32"/>
+          <w:u w:val="single"/>
+          <w:rtl/>
+        </w:rPr>
+        <w:t>ג'ימבורי</w:t>
+      </w:r>
+      <w:proofErr w:type="spellEnd"/>
       <w:r>
         <w:rPr>
           <w:rFonts w:asciiTheme="majorBidi" w:hAnsiTheme="majorBidi" w:cstheme="majorBidi"/>
@@ -271,7 +286,27 @@
           <w:szCs w:val="28"/>
           <w:rtl/>
         </w:rPr>
-        <w:t xml:space="preserve">יובל כוגן </w:t>
+        <w:t xml:space="preserve">יובל </w:t>
+      </w:r>
+      <w:proofErr w:type="spellStart"/>
+      <w:r>
+        <w:rPr>
+          <w:rFonts w:asciiTheme="majorBidi" w:hAnsiTheme="majorBidi" w:cstheme="majorBidi" w:hint="cs"/>
+          <w:sz w:val="28"/>
+          <w:szCs w:val="28"/>
+          <w:rtl/>
+        </w:rPr>
+        <w:t>כוגן</w:t>
+      </w:r>
+      <w:proofErr w:type="spellEnd"/>
+      <w:r>
+        <w:rPr>
+          <w:rFonts w:asciiTheme="majorBidi" w:hAnsiTheme="majorBidi" w:cstheme="majorBidi" w:hint="cs"/>
+          <w:sz w:val="28"/>
+          <w:szCs w:val="28"/>
+          <w:rtl/>
+        </w:rPr>
+        <w:t xml:space="preserve"> </w:t>
       </w:r>
       <w:r>
         <w:rPr>
@@ -459,7 +494,17 @@
           <w:szCs w:val="28"/>
           <w:rtl/>
         </w:rPr>
-        <w:t>יניב בודאג</w:t>
+        <w:t xml:space="preserve">יניב </w:t>
+      </w:r>
+      <w:proofErr w:type="spellStart"/>
+      <w:r>
+        <w:rPr>
+          <w:rFonts w:asciiTheme="majorBidi" w:hAnsiTheme="majorBidi" w:cstheme="majorBidi" w:hint="cs"/>
+          <w:sz w:val="28"/>
+          <w:szCs w:val="28"/>
+          <w:rtl/>
+        </w:rPr>
+        <w:t>בודאג</w:t>
       </w:r>
       <w:r>
         <w:rPr>
@@ -470,6 +515,7 @@
         </w:rPr>
         <w:t>ה</w:t>
       </w:r>
+      <w:proofErr w:type="spellEnd"/>
       <w:r>
         <w:rPr>
           <w:rFonts w:asciiTheme="majorBidi" w:hAnsiTheme="majorBidi" w:cstheme="majorBidi" w:hint="cs"/>
@@ -556,67 +602,6 @@
     <w:p>
       <w:pPr>
         <w:rPr>
-          <w:rFonts w:asciiTheme="majorBidi" w:hAnsiTheme="majorBidi" w:cstheme="majorBidi"/>
-          <w:b/>
-          <w:bCs/>
-          <w:sz w:val="32"/>
-          <w:szCs w:val="32"/>
-          <w:u w:val="single"/>
-        </w:rPr>
-      </w:pPr>
-    </w:p>
-    <w:p>
-      <w:pPr>
-        <w:rPr>
-          <w:rFonts w:asciiTheme="majorBidi" w:hAnsiTheme="majorBidi" w:cstheme="majorBidi"/>
-          <w:b/>
-          <w:bCs/>
-          <w:sz w:val="32"/>
-          <w:szCs w:val="32"/>
-          <w:u w:val="single"/>
-        </w:rPr>
-      </w:pPr>
-    </w:p>
-    <w:p>
-      <w:pPr>
-        <w:rPr>
-          <w:rFonts w:asciiTheme="majorBidi" w:hAnsiTheme="majorBidi" w:cstheme="majorBidi" w:hint="cs"/>
-          <w:b/>
-          <w:bCs/>
-          <w:sz w:val="32"/>
-          <w:szCs w:val="32"/>
-          <w:u w:val="single"/>
-          <w:rtl/>
-        </w:rPr>
-      </w:pPr>
-    </w:p>
-    <w:p>
-      <w:pPr>
-        <w:pStyle w:val="ListParagraph"/>
-        <w:numPr>
-          <w:ilvl w:val="0"/>
-          <w:numId w:val="1"/>
-        </w:numPr>
-        <w:bidi/>
-        <w:rPr>
-          <w:rFonts w:ascii="Arial" w:hAnsi="Arial"/>
-          <w:sz w:val="24"/>
-          <w:szCs w:val="24"/>
-          <w:highlight w:val="red"/>
-        </w:rPr>
-      </w:pPr>
-      <w:r>
-        <w:rPr>
-          <w:rFonts w:ascii="Arial" w:hAnsi="Arial" w:hint="cs"/>
-          <w:highlight w:val="red"/>
-          <w:rtl/>
-        </w:rPr>
-        <w:t>הסבר קצר על כל אלמנט שבו השתמשתם בבניית האתר אך לא נלמד בכיתה.</w:t>
-      </w:r>
-    </w:p>
-    <w:p>
-      <w:pPr>
-        <w:rPr>
           <w:rFonts w:ascii="Arial" w:hAnsi="Arial"/>
           <w:b/>
           <w:bCs/>
@@ -813,7 +798,27 @@
           <w:szCs w:val="32"/>
           <w:rtl/>
         </w:rPr>
-        <w:t xml:space="preserve"> מאפשר קפיצה בין חלקים שונים של האתר כך שהאתר נשאר מודלרי ונוח לעבודה. במקום ליצור דף אחד ארוך שייצג את האתר יצרנו תתי </w:t>
+        <w:t xml:space="preserve"> מאפשר קפיצה בין חלקים שונים של האתר כך שהאתר נשאר </w:t>
+      </w:r>
+      <w:proofErr w:type="spellStart"/>
+      <w:r>
+        <w:rPr>
+          <w:rFonts w:ascii="Arial" w:hAnsi="Arial" w:hint="cs"/>
+          <w:sz w:val="32"/>
+          <w:szCs w:val="32"/>
+          <w:rtl/>
+        </w:rPr>
+        <w:t>מודלרי</w:t>
+      </w:r>
+      <w:proofErr w:type="spellEnd"/>
+      <w:r>
+        <w:rPr>
+          <w:rFonts w:ascii="Arial" w:hAnsi="Arial" w:hint="cs"/>
+          <w:sz w:val="32"/>
+          <w:szCs w:val="32"/>
+          <w:rtl/>
+        </w:rPr>
+        <w:t xml:space="preserve"> ונוח לעבודה. במקום ליצור דף אחד ארוך שייצג את האתר יצרנו תתי </w:t>
       </w:r>
       <w:r>
         <w:rPr>
@@ -828,51 +833,11 @@
     <w:p>
       <w:pPr>
         <w:rPr>
-          <w:rFonts w:ascii="Arial" w:hAnsi="Arial" w:hint="cs"/>
-          <w:sz w:val="32"/>
-          <w:szCs w:val="32"/>
-        </w:rPr>
-      </w:pPr>
-    </w:p>
-    <w:p>
-      <w:pPr>
-        <w:rPr>
           <w:rFonts w:ascii="Arial" w:hAnsi="Arial"/>
-          <w:highlight w:val="red"/>
-        </w:rPr>
-      </w:pPr>
-    </w:p>
-    <w:p>
-      <w:pPr>
-        <w:rPr>
-          <w:rFonts w:ascii="Arial" w:hAnsi="Arial"/>
-          <w:highlight w:val="red"/>
-        </w:rPr>
-      </w:pPr>
-    </w:p>
-    <w:p>
-      <w:pPr>
-        <w:pStyle w:val="ListParagraph"/>
-        <w:numPr>
-          <w:ilvl w:val="0"/>
-          <w:numId w:val="1"/>
-        </w:numPr>
-        <w:bidi/>
-        <w:rPr>
-          <w:rFonts w:ascii="Arial" w:hAnsi="Arial"/>
-          <w:sz w:val="24"/>
-          <w:szCs w:val="24"/>
-          <w:highlight w:val="red"/>
-        </w:rPr>
-      </w:pPr>
-      <w:r>
-        <w:rPr>
-          <w:rFonts w:ascii="Arial" w:hAnsi="Arial" w:hint="cs"/>
-          <w:highlight w:val="red"/>
-          <w:rtl/>
-        </w:rPr>
-        <w:t>הסבר קצר, בין חצי עמוד לעמוד, על הנושא אותו בחרת מרשימת הנושאים בתרגיל בית 2 (מהו, מתי כדאי להשתמש בו, כיצד משתמשים בו, למה בחרתם בנושא זה).</w:t>
-      </w:r>
+          <w:sz w:val="32"/>
+          <w:szCs w:val="32"/>
+        </w:rPr>
+      </w:pPr>
     </w:p>
     <w:p>
       <w:pPr>
@@ -1125,6 +1090,7 @@
           <w:sz w:val="32"/>
           <w:szCs w:val="32"/>
         </w:rPr>
+        <w:lastRenderedPageBreak/>
         <w:t>R</w:t>
       </w:r>
       <w:r>
@@ -1157,10 +1123,12 @@
     <w:p>
       <w:pPr>
         <w:pStyle w:val="ListParagraph"/>
-        <w:rPr>
-          <w:rFonts w:ascii="Arial" w:hAnsi="Arial" w:hint="cs"/>
-          <w:sz w:val="32"/>
-          <w:szCs w:val="32"/>
+        <w:bidi/>
+        <w:rPr>
+          <w:rFonts w:ascii="Arial" w:hAnsi="Arial"/>
+          <w:sz w:val="32"/>
+          <w:szCs w:val="32"/>
+          <w:highlight w:val="magenta"/>
           <w:rtl/>
         </w:rPr>
       </w:pPr>
@@ -1177,38 +1145,78 @@
           <w:rFonts w:ascii="Arial" w:hAnsi="Arial"/>
           <w:sz w:val="32"/>
           <w:szCs w:val="32"/>
-          <w:highlight w:val="magenta"/>
-        </w:rPr>
-      </w:pPr>
-      <w:r>
-        <w:rPr>
-          <w:rFonts w:ascii="Arial" w:hAnsi="Arial" w:hint="cs"/>
-          <w:sz w:val="32"/>
-          <w:szCs w:val="32"/>
-          <w:highlight w:val="magenta"/>
-          <w:rtl/>
-        </w:rPr>
-        <w:t>כיצד משתמשים בו</w:t>
-      </w:r>
-      <w:r>
-        <w:rPr>
-          <w:rFonts w:ascii="Arial" w:hAnsi="Arial" w:hint="cs"/>
-          <w:sz w:val="32"/>
-          <w:szCs w:val="32"/>
-          <w:highlight w:val="magenta"/>
-          <w:rtl/>
-        </w:rPr>
-        <w:t xml:space="preserve"> (להשלים)</w:t>
+          <w:rtl/>
+        </w:rPr>
+      </w:pPr>
+      <w:r>
+        <w:rPr>
+          <w:rFonts w:ascii="Arial" w:hAnsi="Arial" w:hint="cs"/>
+          <w:sz w:val="32"/>
+          <w:szCs w:val="32"/>
+          <w:rtl/>
+        </w:rPr>
+        <w:t xml:space="preserve">השימוש של </w:t>
+      </w:r>
+      <w:r>
+        <w:rPr>
+          <w:rFonts w:ascii="Arial" w:hAnsi="Arial"/>
+          <w:sz w:val="32"/>
+          <w:szCs w:val="32"/>
+        </w:rPr>
+        <w:t>Responsive Web Design</w:t>
+      </w:r>
+      <w:r>
+        <w:rPr>
+          <w:rFonts w:ascii="Arial" w:hAnsi="Arial" w:hint="cs"/>
+          <w:sz w:val="32"/>
+          <w:szCs w:val="32"/>
+          <w:rtl/>
+        </w:rPr>
+        <w:t xml:space="preserve"> בא לידי ביטוי באתר בכך ש</w:t>
+      </w:r>
+      <w:r>
+        <w:rPr>
+          <w:rFonts w:ascii="Arial" w:hAnsi="Arial" w:hint="cs"/>
+          <w:sz w:val="32"/>
+          <w:szCs w:val="32"/>
+          <w:rtl/>
+        </w:rPr>
+        <w:t xml:space="preserve">גרמנו לכך שהטקסט של האתר וכמו כן התמונות והטבלאות שבאתר יתאימו את עצמן לפי הגודל הנוכחי של המסך. כלומר עבור </w:t>
+      </w:r>
+      <w:r>
+        <w:rPr>
+          <w:rFonts w:ascii="Arial" w:hAnsi="Arial" w:hint="cs"/>
+          <w:sz w:val="32"/>
+          <w:szCs w:val="32"/>
+          <w:rtl/>
+        </w:rPr>
+        <w:t>מסך קטן כמו של שעון חכם האתר יוצג אחרת בעוד שעבור מסך מחשב האתר יוצג באותה צורה אך מוגדלת כך שהמשתמש לא ירגיש בהבדל לא משנה מאיזה מכשיר הוא ייג</w:t>
+      </w:r>
+      <w:r>
+        <w:rPr>
+          <w:rFonts w:ascii="Arial" w:hAnsi="Arial" w:hint="eastAsia"/>
+          <w:sz w:val="32"/>
+          <w:szCs w:val="32"/>
+          <w:rtl/>
+        </w:rPr>
+        <w:t>ש</w:t>
+      </w:r>
+      <w:r>
+        <w:rPr>
+          <w:rFonts w:ascii="Arial" w:hAnsi="Arial" w:hint="cs"/>
+          <w:sz w:val="32"/>
+          <w:szCs w:val="32"/>
+          <w:rtl/>
+        </w:rPr>
+        <w:t xml:space="preserve"> אליו.</w:t>
       </w:r>
     </w:p>
     <w:p>
       <w:pPr>
-        <w:pStyle w:val="ListParagraph"/>
-        <w:rPr>
-          <w:rFonts w:ascii="Arial" w:hAnsi="Arial" w:hint="cs"/>
-          <w:sz w:val="32"/>
-          <w:szCs w:val="32"/>
-          <w:highlight w:val="magenta"/>
+        <w:rPr>
+          <w:rFonts w:ascii="Arial" w:hAnsi="Arial"/>
+          <w:sz w:val="32"/>
+          <w:szCs w:val="32"/>
           <w:rtl/>
         </w:rPr>
       </w:pPr>
@@ -1222,10 +1230,9 @@
         </w:numPr>
         <w:bidi/>
         <w:rPr>
-          <w:rFonts w:ascii="Arial" w:hAnsi="Arial" w:hint="cs"/>
-          <w:sz w:val="32"/>
-          <w:szCs w:val="32"/>
-          <w:rtl/>
+          <w:rFonts w:ascii="Arial" w:hAnsi="Arial"/>
+          <w:sz w:val="32"/>
+          <w:szCs w:val="32"/>
         </w:rPr>
       </w:pPr>
       <w:r>
@@ -1337,8 +1344,9 @@
     </w:p>
     <w:p>
       <w:pPr>
-        <w:rPr>
-          <w:rFonts w:ascii="Arial" w:hAnsi="Arial"/>
+        <w:pStyle w:val="ListParagraph"/>
+        <w:rPr>
+          <w:rFonts w:ascii="Arial" w:hAnsi="Arial" w:hint="cs"/>
           <w:sz w:val="32"/>
           <w:szCs w:val="32"/>
           <w:rtl/>
@@ -1347,6 +1355,7 @@
     </w:p>
     <w:p>
       <w:pPr>
+        <w:ind w:firstLine="720"/>
         <w:rPr>
           <w:rFonts w:ascii="Arial" w:hAnsi="Arial"/>
           <w:sz w:val="32"/>
@@ -1354,12 +1363,43 @@
           <w:rtl/>
         </w:rPr>
       </w:pPr>
+      <w:r>
+        <w:rPr>
+          <w:rFonts w:ascii="Arial" w:hAnsi="Arial" w:hint="cs"/>
+          <w:sz w:val="32"/>
+          <w:szCs w:val="32"/>
+          <w:highlight w:val="magenta"/>
+          <w:rtl/>
+        </w:rPr>
+        <w:t xml:space="preserve">הדבר היחיד שחסר </w:t>
+      </w:r>
+      <w:r>
+        <w:rPr>
+          <w:rFonts w:ascii="Arial" w:hAnsi="Arial" w:hint="cs"/>
+          <w:sz w:val="32"/>
+          <w:szCs w:val="32"/>
+          <w:highlight w:val="magenta"/>
+        </w:rPr>
+        <w:t>VVV</w:t>
+      </w:r>
+      <w:r>
+        <w:rPr>
+          <w:rFonts w:ascii="Arial" w:hAnsi="Arial" w:hint="cs"/>
+          <w:sz w:val="32"/>
+          <w:szCs w:val="32"/>
+          <w:highlight w:val="magenta"/>
+          <w:rtl/>
+        </w:rPr>
+        <w:t xml:space="preserve"> פה למטה</w:t>
+      </w:r>
     </w:p>
     <w:p>
       <w:pPr>
         <w:rPr>
           <w:rFonts w:ascii="Arial" w:hAnsi="Arial"/>
-          <w:highlight w:val="red"/>
+          <w:sz w:val="32"/>
+          <w:szCs w:val="32"/>
+          <w:rtl/>
         </w:rPr>
       </w:pPr>
     </w:p>
@@ -1368,9 +1408,10 @@
         <w:pStyle w:val="ListParagraph"/>
         <w:numPr>
           <w:ilvl w:val="0"/>
-          <w:numId w:val="1"/>
+          <w:numId w:val="2"/>
         </w:numPr>
         <w:bidi/>
+        <w:ind w:left="793"/>
         <w:rPr>
           <w:rFonts w:ascii="Arial" w:hAnsi="Arial"/>
           <w:sz w:val="24"/>
@@ -1386,14 +1427,252 @@
           <w:highlight w:val="red"/>
           <w:rtl/>
         </w:rPr>
-        <w:t>טבלת התייחסות למשובים שקיבלתם בסטודיו ובהצגת הפרויקט בשבוע האחרון:</w:t>
-      </w:r>
+        <w:t>תבנית העיצוב שבחרתם לממש באתר</w:t>
+      </w:r>
+    </w:p>
+    <w:p>
+      <w:pPr>
+        <w:pStyle w:val="ListParagraph"/>
+        <w:numPr>
+          <w:ilvl w:val="1"/>
+          <w:numId w:val="2"/>
+        </w:numPr>
+        <w:bidi/>
+        <w:rPr>
+          <w:rFonts w:ascii="Arial" w:hAnsi="Arial"/>
+          <w:sz w:val="24"/>
+          <w:szCs w:val="24"/>
+          <w:highlight w:val="red"/>
+        </w:rPr>
+      </w:pPr>
+      <w:r>
+        <w:rPr>
+          <w:rFonts w:ascii="Arial" w:hAnsi="Arial" w:hint="cs"/>
+          <w:sz w:val="24"/>
+          <w:szCs w:val="24"/>
+          <w:highlight w:val="red"/>
+          <w:rtl/>
+        </w:rPr>
+        <w:t>מדוע בחרתם בתבנית עיצוב זו</w:t>
+      </w:r>
+    </w:p>
+    <w:p>
+      <w:pPr>
+        <w:pStyle w:val="ListParagraph"/>
+        <w:numPr>
+          <w:ilvl w:val="1"/>
+          <w:numId w:val="2"/>
+        </w:numPr>
+        <w:bidi/>
+        <w:rPr>
+          <w:rFonts w:ascii="Arial" w:hAnsi="Arial"/>
+          <w:sz w:val="24"/>
+          <w:szCs w:val="24"/>
+          <w:highlight w:val="red"/>
+        </w:rPr>
+      </w:pPr>
+      <w:r>
+        <w:rPr>
+          <w:rFonts w:ascii="Arial" w:hAnsi="Arial" w:hint="cs"/>
+          <w:sz w:val="24"/>
+          <w:szCs w:val="24"/>
+          <w:highlight w:val="red"/>
+          <w:rtl/>
+        </w:rPr>
+        <w:t xml:space="preserve">כיצד מימשתם אותה באתר </w:t>
+      </w:r>
+      <w:r>
+        <w:rPr>
+          <w:rFonts w:ascii="Arial" w:hAnsi="Arial"/>
+          <w:sz w:val="24"/>
+          <w:szCs w:val="24"/>
+          <w:highlight w:val="red"/>
+          <w:rtl/>
+        </w:rPr>
+        <w:t>–</w:t>
+      </w:r>
+      <w:r>
+        <w:rPr>
+          <w:rFonts w:ascii="Arial" w:hAnsi="Arial" w:hint="cs"/>
+          <w:sz w:val="24"/>
+          <w:szCs w:val="24"/>
+          <w:highlight w:val="red"/>
+          <w:rtl/>
+        </w:rPr>
+        <w:t xml:space="preserve"> איזה שפת תכנות? איזו לוגיקה?</w:t>
+      </w:r>
+    </w:p>
+    <w:p>
+      <w:pPr>
+        <w:pStyle w:val="ListParagraph"/>
+        <w:numPr>
+          <w:ilvl w:val="0"/>
+          <w:numId w:val="2"/>
+        </w:numPr>
+        <w:bidi/>
+        <w:ind w:left="793"/>
+        <w:rPr>
+          <w:rFonts w:ascii="Arial" w:hAnsi="Arial"/>
+          <w:sz w:val="24"/>
+          <w:szCs w:val="24"/>
+          <w:highlight w:val="red"/>
+        </w:rPr>
+      </w:pPr>
+      <w:r>
+        <w:rPr>
+          <w:rFonts w:ascii="Arial" w:hAnsi="Arial" w:hint="cs"/>
+          <w:sz w:val="24"/>
+          <w:szCs w:val="24"/>
+          <w:highlight w:val="red"/>
+          <w:rtl/>
+        </w:rPr>
+        <w:t>תכנות מקבילי:</w:t>
+      </w:r>
+    </w:p>
+    <w:p>
+      <w:pPr>
+        <w:pStyle w:val="ListParagraph"/>
+        <w:numPr>
+          <w:ilvl w:val="1"/>
+          <w:numId w:val="2"/>
+        </w:numPr>
+        <w:bidi/>
+        <w:rPr>
+          <w:rFonts w:ascii="Arial" w:hAnsi="Arial"/>
+          <w:sz w:val="24"/>
+          <w:szCs w:val="24"/>
+          <w:highlight w:val="red"/>
+        </w:rPr>
+      </w:pPr>
+      <w:r>
+        <w:rPr>
+          <w:rFonts w:ascii="Arial" w:hAnsi="Arial" w:hint="cs"/>
+          <w:sz w:val="24"/>
+          <w:szCs w:val="24"/>
+          <w:highlight w:val="red"/>
+          <w:rtl/>
+        </w:rPr>
+        <w:t>לאיזו מטרה בחרתם להשתמש בתכנות מקבילי?</w:t>
+      </w:r>
+    </w:p>
+    <w:p>
+      <w:pPr>
+        <w:pStyle w:val="ListParagraph"/>
+        <w:numPr>
+          <w:ilvl w:val="1"/>
+          <w:numId w:val="2"/>
+        </w:numPr>
+        <w:bidi/>
+        <w:rPr>
+          <w:rFonts w:ascii="Arial" w:hAnsi="Arial"/>
+          <w:sz w:val="24"/>
+          <w:szCs w:val="24"/>
+          <w:highlight w:val="red"/>
+          <w:rtl/>
+        </w:rPr>
+      </w:pPr>
+      <w:r>
+        <w:rPr>
+          <w:rFonts w:ascii="Arial" w:hAnsi="Arial" w:hint="cs"/>
+          <w:sz w:val="24"/>
+          <w:szCs w:val="24"/>
+          <w:highlight w:val="red"/>
+          <w:rtl/>
+        </w:rPr>
+        <w:t>כיצד מימשתם זאת באתר - איזו שפת תכנות? איזו לוגיקה?</w:t>
+      </w:r>
+    </w:p>
+    <w:p>
+      <w:pPr>
+        <w:pStyle w:val="ListParagraph"/>
+        <w:numPr>
+          <w:ilvl w:val="0"/>
+          <w:numId w:val="3"/>
+        </w:numPr>
+        <w:bidi/>
+        <w:rPr>
+          <w:rFonts w:ascii="Arial" w:hAnsi="Arial"/>
+          <w:sz w:val="24"/>
+          <w:szCs w:val="24"/>
+          <w:highlight w:val="red"/>
+        </w:rPr>
+      </w:pPr>
+      <w:r>
+        <w:rPr>
+          <w:rFonts w:ascii="Arial" w:hAnsi="Arial" w:hint="cs"/>
+          <w:sz w:val="24"/>
+          <w:szCs w:val="24"/>
+          <w:highlight w:val="red"/>
+          <w:rtl/>
+        </w:rPr>
+        <w:t xml:space="preserve">אתגרים אשר עלו במהלך העבודה, וכיצד התמודדתם איתם. </w:t>
+      </w:r>
+    </w:p>
+    <w:p>
+      <w:pPr>
+        <w:rPr>
+          <w:rFonts w:ascii="Arial" w:hAnsi="Arial"/>
+          <w:sz w:val="32"/>
+          <w:szCs w:val="32"/>
+          <w:rtl/>
+        </w:rPr>
+      </w:pPr>
+    </w:p>
+    <w:p>
+      <w:pPr>
+        <w:rPr>
+          <w:rFonts w:ascii="Arial" w:hAnsi="Arial"/>
+          <w:highlight w:val="red"/>
+        </w:rPr>
+      </w:pPr>
+    </w:p>
+    <w:p>
+      <w:pPr>
+        <w:pStyle w:val="ListParagraph"/>
+        <w:bidi/>
+        <w:ind w:left="793"/>
+        <w:rPr>
+          <w:rFonts w:ascii="Arial" w:hAnsi="Arial"/>
+          <w:sz w:val="24"/>
+          <w:szCs w:val="24"/>
+          <w:highlight w:val="red"/>
+          <w:rtl/>
+        </w:rPr>
+      </w:pPr>
+    </w:p>
+    <w:p>
+      <w:pPr>
+        <w:pStyle w:val="ListParagraph"/>
+        <w:bidi/>
+        <w:ind w:left="793"/>
+        <w:rPr>
+          <w:rFonts w:ascii="Arial" w:hAnsi="Arial"/>
+          <w:sz w:val="24"/>
+          <w:szCs w:val="24"/>
+          <w:highlight w:val="red"/>
+          <w:rtl/>
+        </w:rPr>
+      </w:pPr>
+    </w:p>
+    <w:p>
+      <w:pPr>
+        <w:pStyle w:val="ListParagraph"/>
+        <w:bidi/>
+        <w:ind w:left="793"/>
+        <w:rPr>
+          <w:rFonts w:ascii="Arial" w:hAnsi="Arial"/>
+          <w:sz w:val="24"/>
+          <w:szCs w:val="24"/>
+          <w:highlight w:val="red"/>
+          <w:rtl/>
+        </w:rPr>
+      </w:pPr>
     </w:p>
     <w:tbl>
       <w:tblPr>
+        <w:tblpPr w:leftFromText="180" w:rightFromText="180" w:vertAnchor="page" w:horzAnchor="margin" w:tblpXSpec="center" w:tblpY="4567"/>
         <w:bidiVisual/>
         <w:tblW w:w="0" w:type="auto"/>
-        <w:jc w:val="center"/>
         <w:tblCellMar>
           <w:top w:w="15" w:type="dxa"/>
           <w:left w:w="15" w:type="dxa"/>
@@ -1403,13 +1682,13 @@
         <w:tblLook w:val="04A0" w:firstRow="1" w:lastRow="0" w:firstColumn="1" w:lastColumn="0" w:noHBand="0" w:noVBand="1"/>
       </w:tblPr>
       <w:tblGrid>
-        <w:gridCol w:w="1230"/>
-        <w:gridCol w:w="1809"/>
-        <w:gridCol w:w="3117"/>
+        <w:gridCol w:w="2160"/>
+        <w:gridCol w:w="2178"/>
+        <w:gridCol w:w="4678"/>
       </w:tblGrid>
       <w:tr>
         <w:trPr>
-          <w:jc w:val="center"/>
+          <w:trHeight w:val="20"/>
         </w:trPr>
         <w:tc>
           <w:tcPr>
@@ -1430,23 +1709,31 @@
           </w:tcPr>
           <w:p>
             <w:pPr>
-              <w:rPr>
-                <w:highlight w:val="red"/>
+              <w:jc w:val="center"/>
+              <w:rPr>
+                <w:rFonts w:asciiTheme="minorBidi" w:hAnsiTheme="minorBidi" w:cstheme="minorBidi"/>
+                <w:sz w:val="32"/>
+                <w:szCs w:val="32"/>
+                <w:highlight w:val="yellow"/>
                 <w:rtl/>
               </w:rPr>
             </w:pPr>
             <w:r>
               <w:rPr>
-                <w:highlight w:val="red"/>
+                <w:rFonts w:asciiTheme="minorBidi" w:hAnsiTheme="minorBidi" w:cstheme="minorBidi"/>
+                <w:sz w:val="32"/>
+                <w:szCs w:val="32"/>
+                <w:highlight w:val="yellow"/>
                 <w:rtl/>
               </w:rPr>
+              <w:lastRenderedPageBreak/>
               <w:t>הערת  משוב</w:t>
             </w:r>
           </w:p>
         </w:tc>
         <w:tc>
           <w:tcPr>
-            <w:tcW w:w="1809" w:type="dxa"/>
+            <w:tcW w:w="0" w:type="auto"/>
             <w:tcBorders>
               <w:top w:val="single" w:sz="4" w:space="0" w:color="000000"/>
               <w:left w:val="single" w:sz="4" w:space="0" w:color="000000"/>
@@ -1463,14 +1750,21 @@
           </w:tcPr>
           <w:p>
             <w:pPr>
-              <w:rPr>
-                <w:highlight w:val="red"/>
+              <w:jc w:val="center"/>
+              <w:rPr>
+                <w:rFonts w:asciiTheme="minorBidi" w:hAnsiTheme="minorBidi" w:cstheme="minorBidi"/>
+                <w:sz w:val="32"/>
+                <w:szCs w:val="32"/>
+                <w:highlight w:val="yellow"/>
                 <w:rtl/>
               </w:rPr>
             </w:pPr>
             <w:r>
               <w:rPr>
-                <w:highlight w:val="red"/>
+                <w:rFonts w:asciiTheme="minorBidi" w:hAnsiTheme="minorBidi" w:cstheme="minorBidi"/>
+                <w:sz w:val="32"/>
+                <w:szCs w:val="32"/>
+                <w:highlight w:val="yellow"/>
                 <w:rtl/>
               </w:rPr>
               <w:t>האם התבצע שינוי באפליקציה בעקבות ההערה?</w:t>
@@ -1479,7 +1773,7 @@
         </w:tc>
         <w:tc>
           <w:tcPr>
-            <w:tcW w:w="3117" w:type="dxa"/>
+            <w:tcW w:w="0" w:type="auto"/>
             <w:tcBorders>
               <w:top w:val="single" w:sz="4" w:space="0" w:color="000000"/>
               <w:left w:val="single" w:sz="4" w:space="0" w:color="000000"/>
@@ -1496,14 +1790,21 @@
           </w:tcPr>
           <w:p>
             <w:pPr>
-              <w:rPr>
-                <w:highlight w:val="red"/>
+              <w:jc w:val="center"/>
+              <w:rPr>
+                <w:rFonts w:asciiTheme="minorBidi" w:hAnsiTheme="minorBidi" w:cstheme="minorBidi"/>
+                <w:sz w:val="32"/>
+                <w:szCs w:val="32"/>
+                <w:highlight w:val="yellow"/>
                 <w:rtl/>
               </w:rPr>
             </w:pPr>
             <w:r>
               <w:rPr>
-                <w:highlight w:val="red"/>
+                <w:rFonts w:asciiTheme="minorBidi" w:hAnsiTheme="minorBidi" w:cstheme="minorBidi"/>
+                <w:sz w:val="32"/>
+                <w:szCs w:val="32"/>
+                <w:highlight w:val="yellow"/>
                 <w:rtl/>
               </w:rPr>
               <w:t>נימוק</w:t>
@@ -1513,7 +1814,7 @@
       </w:tr>
       <w:tr>
         <w:trPr>
-          <w:jc w:val="center"/>
+          <w:trHeight w:val="20"/>
         </w:trPr>
         <w:tc>
           <w:tcPr>
@@ -1534,9 +1835,11 @@
           </w:tcPr>
           <w:p>
             <w:pPr>
-              <w:bidi w:val="0"/>
-              <w:rPr>
-                <w:highlight w:val="red"/>
+              <w:jc w:val="center"/>
+              <w:rPr>
+                <w:rFonts w:asciiTheme="minorBidi" w:hAnsiTheme="minorBidi" w:cstheme="minorBidi"/>
+                <w:sz w:val="32"/>
+                <w:szCs w:val="32"/>
                 <w:rtl/>
               </w:rPr>
             </w:pPr>
@@ -1544,7 +1847,7 @@
         </w:tc>
         <w:tc>
           <w:tcPr>
-            <w:tcW w:w="1809" w:type="dxa"/>
+            <w:tcW w:w="0" w:type="auto"/>
             <w:tcBorders>
               <w:top w:val="single" w:sz="4" w:space="0" w:color="000000"/>
               <w:left w:val="single" w:sz="4" w:space="0" w:color="000000"/>
@@ -1561,16 +1864,18 @@
           </w:tcPr>
           <w:p>
             <w:pPr>
-              <w:bidi w:val="0"/>
-              <w:rPr>
-                <w:highlight w:val="red"/>
+              <w:jc w:val="center"/>
+              <w:rPr>
+                <w:rFonts w:asciiTheme="minorBidi" w:hAnsiTheme="minorBidi" w:cstheme="minorBidi"/>
+                <w:sz w:val="32"/>
+                <w:szCs w:val="32"/>
               </w:rPr>
             </w:pPr>
           </w:p>
         </w:tc>
         <w:tc>
           <w:tcPr>
-            <w:tcW w:w="3117" w:type="dxa"/>
+            <w:tcW w:w="0" w:type="auto"/>
             <w:tcBorders>
               <w:top w:val="single" w:sz="4" w:space="0" w:color="000000"/>
               <w:left w:val="single" w:sz="4" w:space="0" w:color="000000"/>
@@ -1587,9 +1892,11 @@
           </w:tcPr>
           <w:p>
             <w:pPr>
-              <w:bidi w:val="0"/>
-              <w:rPr>
-                <w:highlight w:val="red"/>
+              <w:jc w:val="center"/>
+              <w:rPr>
+                <w:rFonts w:asciiTheme="minorBidi" w:hAnsiTheme="minorBidi" w:cstheme="minorBidi"/>
+                <w:sz w:val="32"/>
+                <w:szCs w:val="32"/>
               </w:rPr>
             </w:pPr>
           </w:p>
@@ -1597,7 +1904,7 @@
       </w:tr>
       <w:tr>
         <w:trPr>
-          <w:jc w:val="center"/>
+          <w:trHeight w:val="20"/>
         </w:trPr>
         <w:tc>
           <w:tcPr>
@@ -1618,16 +1925,18 @@
           </w:tcPr>
           <w:p>
             <w:pPr>
-              <w:bidi w:val="0"/>
-              <w:rPr>
-                <w:highlight w:val="red"/>
+              <w:jc w:val="center"/>
+              <w:rPr>
+                <w:rFonts w:asciiTheme="minorBidi" w:hAnsiTheme="minorBidi" w:cstheme="minorBidi"/>
+                <w:sz w:val="32"/>
+                <w:szCs w:val="32"/>
               </w:rPr>
             </w:pPr>
           </w:p>
         </w:tc>
         <w:tc>
           <w:tcPr>
-            <w:tcW w:w="1809" w:type="dxa"/>
+            <w:tcW w:w="0" w:type="auto"/>
             <w:tcBorders>
               <w:top w:val="single" w:sz="4" w:space="0" w:color="000000"/>
               <w:left w:val="single" w:sz="4" w:space="0" w:color="000000"/>
@@ -1644,16 +1953,18 @@
           </w:tcPr>
           <w:p>
             <w:pPr>
-              <w:bidi w:val="0"/>
-              <w:rPr>
-                <w:highlight w:val="red"/>
+              <w:jc w:val="center"/>
+              <w:rPr>
+                <w:rFonts w:asciiTheme="minorBidi" w:hAnsiTheme="minorBidi" w:cstheme="minorBidi"/>
+                <w:sz w:val="32"/>
+                <w:szCs w:val="32"/>
               </w:rPr>
             </w:pPr>
           </w:p>
         </w:tc>
         <w:tc>
           <w:tcPr>
-            <w:tcW w:w="3117" w:type="dxa"/>
+            <w:tcW w:w="0" w:type="auto"/>
             <w:tcBorders>
               <w:top w:val="single" w:sz="4" w:space="0" w:color="000000"/>
               <w:left w:val="single" w:sz="4" w:space="0" w:color="000000"/>
@@ -1670,9 +1981,11 @@
           </w:tcPr>
           <w:p>
             <w:pPr>
-              <w:bidi w:val="0"/>
-              <w:rPr>
-                <w:highlight w:val="red"/>
+              <w:jc w:val="center"/>
+              <w:rPr>
+                <w:rFonts w:asciiTheme="minorBidi" w:hAnsiTheme="minorBidi" w:cstheme="minorBidi"/>
+                <w:sz w:val="32"/>
+                <w:szCs w:val="32"/>
               </w:rPr>
             </w:pPr>
           </w:p>
@@ -1680,8 +1993,7 @@
       </w:tr>
       <w:tr>
         <w:trPr>
-          <w:trHeight w:val="412"/>
-          <w:jc w:val="center"/>
+          <w:trHeight w:val="20"/>
         </w:trPr>
         <w:tc>
           <w:tcPr>
@@ -1702,16 +2014,45 @@
           </w:tcPr>
           <w:p>
             <w:pPr>
-              <w:bidi w:val="0"/>
-              <w:rPr>
-                <w:highlight w:val="red"/>
+              <w:jc w:val="center"/>
+              <w:rPr>
+                <w:rFonts w:asciiTheme="minorBidi" w:hAnsiTheme="minorBidi" w:cstheme="minorBidi"/>
+                <w:b/>
+                <w:bCs/>
+                <w:color w:val="000000"/>
+                <w:sz w:val="32"/>
+                <w:szCs w:val="32"/>
+              </w:rPr>
+            </w:pPr>
+            <w:r>
+              <w:rPr>
+                <w:rFonts w:asciiTheme="minorBidi" w:hAnsiTheme="minorBidi" w:cstheme="minorBidi"/>
+                <w:b/>
+                <w:bCs/>
+                <w:color w:val="000000"/>
+                <w:sz w:val="32"/>
+                <w:szCs w:val="32"/>
+                <w:rtl/>
+              </w:rPr>
+              <w:t>איך שההרשמה נראית</w:t>
+            </w:r>
+          </w:p>
+          <w:p>
+            <w:pPr>
+              <w:jc w:val="center"/>
+              <w:rPr>
+                <w:rFonts w:asciiTheme="minorBidi" w:hAnsiTheme="minorBidi" w:cstheme="minorBidi"/>
+                <w:b/>
+                <w:bCs/>
+                <w:sz w:val="32"/>
+                <w:szCs w:val="32"/>
               </w:rPr>
             </w:pPr>
           </w:p>
         </w:tc>
         <w:tc>
           <w:tcPr>
-            <w:tcW w:w="1809" w:type="dxa"/>
+            <w:tcW w:w="0" w:type="auto"/>
             <w:tcBorders>
               <w:top w:val="single" w:sz="4" w:space="0" w:color="000000"/>
               <w:left w:val="single" w:sz="4" w:space="0" w:color="000000"/>
@@ -1728,16 +2069,27 @@
           </w:tcPr>
           <w:p>
             <w:pPr>
-              <w:bidi w:val="0"/>
-              <w:rPr>
-                <w:highlight w:val="red"/>
+              <w:jc w:val="center"/>
+              <w:rPr>
+                <w:rFonts w:asciiTheme="minorBidi" w:hAnsiTheme="minorBidi" w:cstheme="minorBidi"/>
+                <w:sz w:val="32"/>
+                <w:szCs w:val="32"/>
               </w:rPr>
             </w:pPr>
+            <w:r>
+              <w:rPr>
+                <w:rFonts w:asciiTheme="minorBidi" w:hAnsiTheme="minorBidi" w:cstheme="minorBidi"/>
+                <w:sz w:val="32"/>
+                <w:szCs w:val="32"/>
+                <w:rtl/>
+              </w:rPr>
+              <w:t>התבצע</w:t>
+            </w:r>
           </w:p>
         </w:tc>
         <w:tc>
           <w:tcPr>
-            <w:tcW w:w="3117" w:type="dxa"/>
+            <w:tcW w:w="0" w:type="auto"/>
             <w:tcBorders>
               <w:top w:val="single" w:sz="4" w:space="0" w:color="000000"/>
               <w:left w:val="single" w:sz="4" w:space="0" w:color="000000"/>
@@ -1754,17 +2106,28 @@
           </w:tcPr>
           <w:p>
             <w:pPr>
-              <w:bidi w:val="0"/>
-              <w:rPr>
-                <w:highlight w:val="red"/>
+              <w:jc w:val="center"/>
+              <w:rPr>
+                <w:rFonts w:asciiTheme="minorBidi" w:hAnsiTheme="minorBidi" w:cstheme="minorBidi"/>
+                <w:sz w:val="32"/>
+                <w:szCs w:val="32"/>
               </w:rPr>
             </w:pPr>
+            <w:r>
+              <w:rPr>
+                <w:rFonts w:asciiTheme="minorBidi" w:hAnsiTheme="minorBidi" w:cstheme="minorBidi"/>
+                <w:sz w:val="32"/>
+                <w:szCs w:val="32"/>
+                <w:rtl/>
+              </w:rPr>
+              <w:t>שינינו לחלוטין את עמוד ההרשמה שלנו הוספנו עמוד התחברות שמתקשר לעמוד ההרשמה</w:t>
+            </w:r>
           </w:p>
         </w:tc>
       </w:tr>
       <w:tr>
         <w:trPr>
-          <w:jc w:val="center"/>
+          <w:trHeight w:val="20"/>
         </w:trPr>
         <w:tc>
           <w:tcPr>
@@ -1785,16 +2148,20 @@
           </w:tcPr>
           <w:p>
             <w:pPr>
-              <w:bidi w:val="0"/>
-              <w:rPr>
-                <w:highlight w:val="red"/>
+              <w:jc w:val="center"/>
+              <w:rPr>
+                <w:rFonts w:asciiTheme="minorBidi" w:hAnsiTheme="minorBidi" w:cstheme="minorBidi"/>
+                <w:b/>
+                <w:bCs/>
+                <w:sz w:val="32"/>
+                <w:szCs w:val="32"/>
               </w:rPr>
             </w:pPr>
           </w:p>
         </w:tc>
         <w:tc>
           <w:tcPr>
-            <w:tcW w:w="1809" w:type="dxa"/>
+            <w:tcW w:w="0" w:type="auto"/>
             <w:tcBorders>
               <w:top w:val="single" w:sz="4" w:space="0" w:color="000000"/>
               <w:left w:val="single" w:sz="4" w:space="0" w:color="000000"/>
@@ -1811,16 +2178,18 @@
           </w:tcPr>
           <w:p>
             <w:pPr>
-              <w:bidi w:val="0"/>
-              <w:rPr>
-                <w:highlight w:val="red"/>
+              <w:jc w:val="center"/>
+              <w:rPr>
+                <w:rFonts w:asciiTheme="minorBidi" w:hAnsiTheme="minorBidi" w:cstheme="minorBidi"/>
+                <w:sz w:val="32"/>
+                <w:szCs w:val="32"/>
               </w:rPr>
             </w:pPr>
           </w:p>
         </w:tc>
         <w:tc>
           <w:tcPr>
-            <w:tcW w:w="3117" w:type="dxa"/>
+            <w:tcW w:w="0" w:type="auto"/>
             <w:tcBorders>
               <w:top w:val="single" w:sz="4" w:space="0" w:color="000000"/>
               <w:left w:val="single" w:sz="4" w:space="0" w:color="000000"/>
@@ -1837,9 +2206,11 @@
           </w:tcPr>
           <w:p>
             <w:pPr>
-              <w:bidi w:val="0"/>
-              <w:rPr>
-                <w:highlight w:val="red"/>
+              <w:jc w:val="center"/>
+              <w:rPr>
+                <w:rFonts w:asciiTheme="minorBidi" w:hAnsiTheme="minorBidi" w:cstheme="minorBidi"/>
+                <w:sz w:val="32"/>
+                <w:szCs w:val="32"/>
               </w:rPr>
             </w:pPr>
           </w:p>
@@ -1847,7 +2218,7 @@
       </w:tr>
       <w:tr>
         <w:trPr>
-          <w:jc w:val="center"/>
+          <w:trHeight w:val="20"/>
         </w:trPr>
         <w:tc>
           <w:tcPr>
@@ -1867,16 +2238,45 @@
           </w:tcPr>
           <w:p>
             <w:pPr>
-              <w:bidi w:val="0"/>
-              <w:rPr>
-                <w:highlight w:val="red"/>
+              <w:jc w:val="center"/>
+              <w:rPr>
+                <w:rFonts w:asciiTheme="minorBidi" w:hAnsiTheme="minorBidi" w:cstheme="minorBidi"/>
+                <w:b/>
+                <w:bCs/>
+                <w:color w:val="000000"/>
+                <w:sz w:val="32"/>
+                <w:szCs w:val="32"/>
+              </w:rPr>
+            </w:pPr>
+            <w:r>
+              <w:rPr>
+                <w:rFonts w:asciiTheme="minorBidi" w:hAnsiTheme="minorBidi" w:cstheme="minorBidi"/>
+                <w:b/>
+                <w:bCs/>
+                <w:color w:val="000000"/>
+                <w:sz w:val="32"/>
+                <w:szCs w:val="32"/>
+                <w:rtl/>
+              </w:rPr>
+              <w:t>הצגת הודעות קלט</w:t>
+            </w:r>
+          </w:p>
+          <w:p>
+            <w:pPr>
+              <w:jc w:val="center"/>
+              <w:rPr>
+                <w:rFonts w:asciiTheme="minorBidi" w:hAnsiTheme="minorBidi" w:cstheme="minorBidi"/>
+                <w:b/>
+                <w:bCs/>
+                <w:sz w:val="32"/>
+                <w:szCs w:val="32"/>
               </w:rPr>
             </w:pPr>
           </w:p>
         </w:tc>
         <w:tc>
           <w:tcPr>
-            <w:tcW w:w="1809" w:type="dxa"/>
+            <w:tcW w:w="0" w:type="auto"/>
             <w:tcBorders>
               <w:top w:val="single" w:sz="4" w:space="0" w:color="000000"/>
               <w:left w:val="single" w:sz="4" w:space="0" w:color="000000"/>
@@ -1892,16 +2292,28 @@
           </w:tcPr>
           <w:p>
             <w:pPr>
-              <w:bidi w:val="0"/>
-              <w:rPr>
-                <w:highlight w:val="red"/>
+              <w:jc w:val="center"/>
+              <w:rPr>
+                <w:rFonts w:asciiTheme="minorBidi" w:hAnsiTheme="minorBidi" w:cstheme="minorBidi"/>
+                <w:sz w:val="32"/>
+                <w:szCs w:val="32"/>
+                <w:rtl/>
               </w:rPr>
             </w:pPr>
+            <w:r>
+              <w:rPr>
+                <w:rFonts w:asciiTheme="minorBidi" w:hAnsiTheme="minorBidi" w:cstheme="minorBidi"/>
+                <w:sz w:val="32"/>
+                <w:szCs w:val="32"/>
+                <w:rtl/>
+              </w:rPr>
+              <w:t>התבצע</w:t>
+            </w:r>
           </w:p>
         </w:tc>
         <w:tc>
           <w:tcPr>
-            <w:tcW w:w="3117" w:type="dxa"/>
+            <w:tcW w:w="0" w:type="auto"/>
             <w:tcBorders>
               <w:top w:val="single" w:sz="4" w:space="0" w:color="000000"/>
               <w:left w:val="single" w:sz="4" w:space="0" w:color="000000"/>
@@ -1917,17 +2329,28 @@
           </w:tcPr>
           <w:p>
             <w:pPr>
-              <w:bidi w:val="0"/>
-              <w:rPr>
-                <w:highlight w:val="red"/>
+              <w:jc w:val="center"/>
+              <w:rPr>
+                <w:rFonts w:asciiTheme="minorBidi" w:hAnsiTheme="minorBidi" w:cstheme="minorBidi"/>
+                <w:sz w:val="32"/>
+                <w:szCs w:val="32"/>
               </w:rPr>
             </w:pPr>
+            <w:r>
+              <w:rPr>
+                <w:rFonts w:asciiTheme="minorBidi" w:hAnsiTheme="minorBidi" w:cstheme="minorBidi"/>
+                <w:sz w:val="32"/>
+                <w:szCs w:val="32"/>
+                <w:rtl/>
+              </w:rPr>
+              <w:t>יצרנו פונקציות אשר שומרות את הקלט מהשכבה הראשונה בשכבה השנייה ומריצים בדיקות ומציגים הודעות שגיאה או הודעות התחברות\הרשמה בהצלחה</w:t>
+            </w:r>
           </w:p>
         </w:tc>
       </w:tr>
       <w:tr>
         <w:trPr>
-          <w:jc w:val="center"/>
+          <w:trHeight w:val="20"/>
         </w:trPr>
         <w:tc>
           <w:tcPr>
@@ -1947,16 +2370,68 @@
           </w:tcPr>
           <w:p>
             <w:pPr>
-              <w:bidi w:val="0"/>
-              <w:rPr>
-                <w:highlight w:val="red"/>
+              <w:jc w:val="center"/>
+              <w:rPr>
+                <w:rFonts w:asciiTheme="minorBidi" w:hAnsiTheme="minorBidi" w:cstheme="minorBidi"/>
+                <w:b/>
+                <w:bCs/>
+                <w:color w:val="000000"/>
+                <w:sz w:val="32"/>
+                <w:szCs w:val="32"/>
+              </w:rPr>
+            </w:pPr>
+            <w:r>
+              <w:rPr>
+                <w:rFonts w:asciiTheme="minorBidi" w:hAnsiTheme="minorBidi" w:cstheme="minorBidi"/>
+                <w:b/>
+                <w:bCs/>
+                <w:color w:val="000000"/>
+                <w:sz w:val="32"/>
+                <w:szCs w:val="32"/>
+                <w:rtl/>
+              </w:rPr>
+              <w:t xml:space="preserve">לחיצה על </w:t>
+            </w:r>
+            <w:r>
+              <w:rPr>
+                <w:rFonts w:asciiTheme="minorBidi" w:hAnsiTheme="minorBidi" w:cstheme="minorBidi"/>
+                <w:b/>
+                <w:bCs/>
+                <w:color w:val="000000"/>
+                <w:sz w:val="32"/>
+                <w:szCs w:val="32"/>
+              </w:rPr>
+              <w:t>articles</w:t>
+            </w:r>
+            <w:r>
+              <w:rPr>
+                <w:rFonts w:asciiTheme="minorBidi" w:hAnsiTheme="minorBidi" w:cstheme="minorBidi"/>
+                <w:b/>
+                <w:bCs/>
+                <w:color w:val="000000"/>
+                <w:sz w:val="32"/>
+                <w:szCs w:val="32"/>
+                <w:rtl/>
+              </w:rPr>
+              <w:t xml:space="preserve"> להמשיך אותה</w:t>
+            </w:r>
+          </w:p>
+          <w:p>
+            <w:pPr>
+              <w:jc w:val="center"/>
+              <w:rPr>
+                <w:rFonts w:asciiTheme="minorBidi" w:hAnsiTheme="minorBidi" w:cstheme="minorBidi"/>
+                <w:b/>
+                <w:bCs/>
+                <w:sz w:val="32"/>
+                <w:szCs w:val="32"/>
               </w:rPr>
             </w:pPr>
           </w:p>
         </w:tc>
         <w:tc>
           <w:tcPr>
-            <w:tcW w:w="1809" w:type="dxa"/>
+            <w:tcW w:w="0" w:type="auto"/>
             <w:tcBorders>
               <w:top w:val="single" w:sz="4" w:space="0" w:color="000000"/>
               <w:left w:val="single" w:sz="4" w:space="0" w:color="000000"/>
@@ -1972,16 +2447,27 @@
           </w:tcPr>
           <w:p>
             <w:pPr>
-              <w:bidi w:val="0"/>
-              <w:rPr>
-                <w:highlight w:val="red"/>
+              <w:jc w:val="center"/>
+              <w:rPr>
+                <w:rFonts w:asciiTheme="minorBidi" w:hAnsiTheme="minorBidi" w:cstheme="minorBidi"/>
+                <w:sz w:val="32"/>
+                <w:szCs w:val="32"/>
               </w:rPr>
             </w:pPr>
+            <w:r>
+              <w:rPr>
+                <w:rFonts w:asciiTheme="minorBidi" w:hAnsiTheme="minorBidi" w:cstheme="minorBidi"/>
+                <w:sz w:val="32"/>
+                <w:szCs w:val="32"/>
+                <w:rtl/>
+              </w:rPr>
+              <w:t>התבצע</w:t>
+            </w:r>
           </w:p>
         </w:tc>
         <w:tc>
           <w:tcPr>
-            <w:tcW w:w="3117" w:type="dxa"/>
+            <w:tcW w:w="0" w:type="auto"/>
             <w:tcBorders>
               <w:top w:val="single" w:sz="4" w:space="0" w:color="000000"/>
               <w:left w:val="single" w:sz="4" w:space="0" w:color="000000"/>
@@ -1997,11 +2483,1022 @@
           </w:tcPr>
           <w:p>
             <w:pPr>
-              <w:bidi w:val="0"/>
-              <w:rPr>
-                <w:highlight w:val="red"/>
+              <w:jc w:val="center"/>
+              <w:rPr>
+                <w:rFonts w:asciiTheme="minorBidi" w:hAnsiTheme="minorBidi" w:cstheme="minorBidi"/>
+                <w:sz w:val="32"/>
+                <w:szCs w:val="32"/>
               </w:rPr>
             </w:pPr>
+            <w:r>
+              <w:rPr>
+                <w:rFonts w:asciiTheme="minorBidi" w:hAnsiTheme="minorBidi" w:cstheme="minorBidi"/>
+                <w:sz w:val="32"/>
+                <w:szCs w:val="32"/>
+                <w:rtl/>
+              </w:rPr>
+              <w:t xml:space="preserve">הוספנו את העמוד של כתבות ואפילו הוספנו שם את אחד ה </w:t>
+            </w:r>
+            <w:proofErr w:type="spellStart"/>
+            <w:r>
+              <w:rPr>
+                <w:rFonts w:asciiTheme="minorBidi" w:hAnsiTheme="minorBidi" w:cstheme="minorBidi"/>
+                <w:sz w:val="32"/>
+                <w:szCs w:val="32"/>
+                <w:rtl/>
+              </w:rPr>
+              <w:t>סאסים</w:t>
+            </w:r>
+            <w:proofErr w:type="spellEnd"/>
+            <w:r>
+              <w:rPr>
+                <w:rFonts w:asciiTheme="minorBidi" w:hAnsiTheme="minorBidi" w:cstheme="minorBidi"/>
+                <w:sz w:val="32"/>
+                <w:szCs w:val="32"/>
+                <w:rtl/>
+              </w:rPr>
+              <w:t xml:space="preserve"> בצורת סרטוני </w:t>
+            </w:r>
+            <w:proofErr w:type="spellStart"/>
+            <w:r>
+              <w:rPr>
+                <w:rFonts w:asciiTheme="minorBidi" w:hAnsiTheme="minorBidi" w:cstheme="minorBidi"/>
+                <w:sz w:val="32"/>
+                <w:szCs w:val="32"/>
+                <w:rtl/>
+              </w:rPr>
+              <w:t>יוטיוב</w:t>
+            </w:r>
+            <w:proofErr w:type="spellEnd"/>
+            <w:r>
+              <w:rPr>
+                <w:rFonts w:asciiTheme="minorBidi" w:hAnsiTheme="minorBidi" w:cstheme="minorBidi"/>
+                <w:sz w:val="32"/>
+                <w:szCs w:val="32"/>
+                <w:rtl/>
+              </w:rPr>
+              <w:t xml:space="preserve"> של כושר</w:t>
+            </w:r>
+          </w:p>
+        </w:tc>
+      </w:tr>
+      <w:tr>
+        <w:trPr>
+          <w:trHeight w:val="20"/>
+        </w:trPr>
+        <w:tc>
+          <w:tcPr>
+            <w:tcW w:w="0" w:type="auto"/>
+            <w:tcBorders>
+              <w:top w:val="single" w:sz="4" w:space="0" w:color="000000"/>
+              <w:left w:val="single" w:sz="4" w:space="0" w:color="000000"/>
+              <w:bottom w:val="single" w:sz="4" w:space="0" w:color="000000"/>
+              <w:right w:val="single" w:sz="4" w:space="0" w:color="000000"/>
+            </w:tcBorders>
+            <w:tcMar>
+              <w:top w:w="0" w:type="dxa"/>
+              <w:left w:w="108" w:type="dxa"/>
+              <w:bottom w:w="0" w:type="dxa"/>
+              <w:right w:w="108" w:type="dxa"/>
+            </w:tcMar>
+          </w:tcPr>
+          <w:p>
+            <w:pPr>
+              <w:jc w:val="center"/>
+              <w:rPr>
+                <w:rFonts w:asciiTheme="minorBidi" w:hAnsiTheme="minorBidi" w:cstheme="minorBidi"/>
+                <w:b/>
+                <w:bCs/>
+                <w:color w:val="000000"/>
+                <w:sz w:val="32"/>
+                <w:szCs w:val="32"/>
+              </w:rPr>
+            </w:pPr>
+            <w:r>
+              <w:rPr>
+                <w:rFonts w:asciiTheme="minorBidi" w:hAnsiTheme="minorBidi" w:cstheme="minorBidi"/>
+                <w:b/>
+                <w:bCs/>
+                <w:color w:val="000000"/>
+                <w:sz w:val="32"/>
+                <w:szCs w:val="32"/>
+                <w:rtl/>
+              </w:rPr>
+              <w:t xml:space="preserve">ה עיצוב של דף ה </w:t>
+            </w:r>
+            <w:r>
+              <w:rPr>
+                <w:rFonts w:asciiTheme="minorBidi" w:hAnsiTheme="minorBidi" w:cstheme="minorBidi"/>
+                <w:b/>
+                <w:bCs/>
+                <w:color w:val="000000"/>
+                <w:sz w:val="32"/>
+                <w:szCs w:val="32"/>
+              </w:rPr>
+              <w:t>sign up</w:t>
+            </w:r>
+          </w:p>
+          <w:p>
+            <w:pPr>
+              <w:jc w:val="center"/>
+              <w:rPr>
+                <w:rFonts w:asciiTheme="minorBidi" w:hAnsiTheme="minorBidi" w:cstheme="minorBidi"/>
+                <w:b/>
+                <w:bCs/>
+                <w:sz w:val="32"/>
+                <w:szCs w:val="32"/>
+              </w:rPr>
+            </w:pPr>
+          </w:p>
+        </w:tc>
+        <w:tc>
+          <w:tcPr>
+            <w:tcW w:w="0" w:type="auto"/>
+            <w:tcBorders>
+              <w:top w:val="single" w:sz="4" w:space="0" w:color="000000"/>
+              <w:left w:val="single" w:sz="4" w:space="0" w:color="000000"/>
+              <w:bottom w:val="single" w:sz="4" w:space="0" w:color="000000"/>
+              <w:right w:val="single" w:sz="4" w:space="0" w:color="000000"/>
+            </w:tcBorders>
+            <w:tcMar>
+              <w:top w:w="0" w:type="dxa"/>
+              <w:left w:w="108" w:type="dxa"/>
+              <w:bottom w:w="0" w:type="dxa"/>
+              <w:right w:w="108" w:type="dxa"/>
+            </w:tcMar>
+          </w:tcPr>
+          <w:p>
+            <w:pPr>
+              <w:jc w:val="center"/>
+              <w:rPr>
+                <w:rFonts w:asciiTheme="minorBidi" w:hAnsiTheme="minorBidi" w:cstheme="minorBidi"/>
+                <w:sz w:val="32"/>
+                <w:szCs w:val="32"/>
+                <w:rtl/>
+              </w:rPr>
+            </w:pPr>
+            <w:r>
+              <w:rPr>
+                <w:rFonts w:asciiTheme="minorBidi" w:hAnsiTheme="minorBidi" w:cstheme="minorBidi"/>
+                <w:sz w:val="32"/>
+                <w:szCs w:val="32"/>
+                <w:rtl/>
+              </w:rPr>
+              <w:t>התבצע</w:t>
+            </w:r>
+          </w:p>
+        </w:tc>
+        <w:tc>
+          <w:tcPr>
+            <w:tcW w:w="0" w:type="auto"/>
+            <w:tcBorders>
+              <w:top w:val="single" w:sz="4" w:space="0" w:color="000000"/>
+              <w:left w:val="single" w:sz="4" w:space="0" w:color="000000"/>
+              <w:bottom w:val="single" w:sz="4" w:space="0" w:color="000000"/>
+              <w:right w:val="single" w:sz="4" w:space="0" w:color="000000"/>
+            </w:tcBorders>
+            <w:tcMar>
+              <w:top w:w="0" w:type="dxa"/>
+              <w:left w:w="108" w:type="dxa"/>
+              <w:bottom w:w="0" w:type="dxa"/>
+              <w:right w:w="108" w:type="dxa"/>
+            </w:tcMar>
+          </w:tcPr>
+          <w:p>
+            <w:pPr>
+              <w:jc w:val="center"/>
+              <w:rPr>
+                <w:rFonts w:asciiTheme="minorBidi" w:hAnsiTheme="minorBidi" w:cstheme="minorBidi"/>
+                <w:sz w:val="32"/>
+                <w:szCs w:val="32"/>
+              </w:rPr>
+            </w:pPr>
+            <w:r>
+              <w:rPr>
+                <w:rFonts w:asciiTheme="minorBidi" w:hAnsiTheme="minorBidi" w:cstheme="minorBidi"/>
+                <w:sz w:val="32"/>
+                <w:szCs w:val="32"/>
+                <w:rtl/>
+              </w:rPr>
+              <w:t>שינינו לחלוטין את עמוד ההרשמה שלנו הוספנו עמוד התחברות שמתקשר לעמוד ההרשמה</w:t>
+            </w:r>
+          </w:p>
+        </w:tc>
+      </w:tr>
+      <w:tr>
+        <w:trPr>
+          <w:trHeight w:val="20"/>
+        </w:trPr>
+        <w:tc>
+          <w:tcPr>
+            <w:tcW w:w="0" w:type="auto"/>
+            <w:tcBorders>
+              <w:top w:val="single" w:sz="4" w:space="0" w:color="000000"/>
+              <w:left w:val="single" w:sz="4" w:space="0" w:color="000000"/>
+              <w:bottom w:val="single" w:sz="4" w:space="0" w:color="000000"/>
+              <w:right w:val="single" w:sz="4" w:space="0" w:color="000000"/>
+            </w:tcBorders>
+            <w:tcMar>
+              <w:top w:w="0" w:type="dxa"/>
+              <w:left w:w="108" w:type="dxa"/>
+              <w:bottom w:w="0" w:type="dxa"/>
+              <w:right w:w="108" w:type="dxa"/>
+            </w:tcMar>
+          </w:tcPr>
+          <w:p>
+            <w:pPr>
+              <w:jc w:val="center"/>
+              <w:rPr>
+                <w:rFonts w:asciiTheme="minorBidi" w:hAnsiTheme="minorBidi" w:cstheme="minorBidi"/>
+                <w:b/>
+                <w:bCs/>
+                <w:color w:val="000000"/>
+                <w:sz w:val="32"/>
+                <w:szCs w:val="32"/>
+              </w:rPr>
+            </w:pPr>
+            <w:r>
+              <w:rPr>
+                <w:rFonts w:asciiTheme="minorBidi" w:hAnsiTheme="minorBidi" w:cstheme="minorBidi"/>
+                <w:b/>
+                <w:bCs/>
+                <w:color w:val="000000"/>
+                <w:sz w:val="32"/>
+                <w:szCs w:val="32"/>
+                <w:rtl/>
+              </w:rPr>
+              <w:t xml:space="preserve">עמוס </w:t>
+            </w:r>
+            <w:proofErr w:type="spellStart"/>
+            <w:r>
+              <w:rPr>
+                <w:rFonts w:asciiTheme="minorBidi" w:hAnsiTheme="minorBidi" w:cstheme="minorBidi"/>
+                <w:b/>
+                <w:bCs/>
+                <w:color w:val="000000"/>
+                <w:sz w:val="32"/>
+                <w:szCs w:val="32"/>
+                <w:rtl/>
+              </w:rPr>
+              <w:t>בתמונומת</w:t>
+            </w:r>
+            <w:proofErr w:type="spellEnd"/>
+          </w:p>
+          <w:p>
+            <w:pPr>
+              <w:jc w:val="center"/>
+              <w:rPr>
+                <w:rFonts w:asciiTheme="minorBidi" w:hAnsiTheme="minorBidi" w:cstheme="minorBidi"/>
+                <w:b/>
+                <w:bCs/>
+                <w:sz w:val="32"/>
+                <w:szCs w:val="32"/>
+              </w:rPr>
+            </w:pPr>
+          </w:p>
+        </w:tc>
+        <w:tc>
+          <w:tcPr>
+            <w:tcW w:w="0" w:type="auto"/>
+            <w:tcBorders>
+              <w:top w:val="single" w:sz="4" w:space="0" w:color="000000"/>
+              <w:left w:val="single" w:sz="4" w:space="0" w:color="000000"/>
+              <w:bottom w:val="single" w:sz="4" w:space="0" w:color="000000"/>
+              <w:right w:val="single" w:sz="4" w:space="0" w:color="000000"/>
+            </w:tcBorders>
+            <w:tcMar>
+              <w:top w:w="0" w:type="dxa"/>
+              <w:left w:w="108" w:type="dxa"/>
+              <w:bottom w:w="0" w:type="dxa"/>
+              <w:right w:w="108" w:type="dxa"/>
+            </w:tcMar>
+          </w:tcPr>
+          <w:p>
+            <w:pPr>
+              <w:jc w:val="center"/>
+              <w:rPr>
+                <w:rFonts w:asciiTheme="minorBidi" w:hAnsiTheme="minorBidi" w:cstheme="minorBidi"/>
+                <w:sz w:val="32"/>
+                <w:szCs w:val="32"/>
+                <w:rtl/>
+              </w:rPr>
+            </w:pPr>
+            <w:r>
+              <w:rPr>
+                <w:rFonts w:asciiTheme="minorBidi" w:hAnsiTheme="minorBidi" w:cstheme="minorBidi"/>
+                <w:sz w:val="32"/>
+                <w:szCs w:val="32"/>
+                <w:rtl/>
+              </w:rPr>
+              <w:t>לא התבצע</w:t>
+            </w:r>
+          </w:p>
+        </w:tc>
+        <w:tc>
+          <w:tcPr>
+            <w:tcW w:w="0" w:type="auto"/>
+            <w:tcBorders>
+              <w:top w:val="single" w:sz="4" w:space="0" w:color="000000"/>
+              <w:left w:val="single" w:sz="4" w:space="0" w:color="000000"/>
+              <w:bottom w:val="single" w:sz="4" w:space="0" w:color="000000"/>
+              <w:right w:val="single" w:sz="4" w:space="0" w:color="000000"/>
+            </w:tcBorders>
+            <w:tcMar>
+              <w:top w:w="0" w:type="dxa"/>
+              <w:left w:w="108" w:type="dxa"/>
+              <w:bottom w:w="0" w:type="dxa"/>
+              <w:right w:w="108" w:type="dxa"/>
+            </w:tcMar>
+          </w:tcPr>
+          <w:p>
+            <w:pPr>
+              <w:jc w:val="center"/>
+              <w:rPr>
+                <w:rFonts w:asciiTheme="minorBidi" w:hAnsiTheme="minorBidi" w:cstheme="minorBidi"/>
+                <w:sz w:val="32"/>
+                <w:szCs w:val="32"/>
+              </w:rPr>
+            </w:pPr>
+            <w:r>
+              <w:rPr>
+                <w:rFonts w:asciiTheme="minorBidi" w:hAnsiTheme="minorBidi" w:cstheme="minorBidi"/>
+                <w:sz w:val="32"/>
+                <w:szCs w:val="32"/>
+                <w:rtl/>
+              </w:rPr>
+              <w:t>לדעתנו האתר לא עמוס בתמונות והוא חלק עיקרי מעיצוב האתר.</w:t>
+            </w:r>
+          </w:p>
+        </w:tc>
+      </w:tr>
+      <w:tr>
+        <w:trPr>
+          <w:trHeight w:val="20"/>
+        </w:trPr>
+        <w:tc>
+          <w:tcPr>
+            <w:tcW w:w="0" w:type="auto"/>
+            <w:tcBorders>
+              <w:top w:val="single" w:sz="4" w:space="0" w:color="000000"/>
+              <w:left w:val="single" w:sz="4" w:space="0" w:color="000000"/>
+              <w:bottom w:val="single" w:sz="4" w:space="0" w:color="000000"/>
+              <w:right w:val="single" w:sz="4" w:space="0" w:color="000000"/>
+            </w:tcBorders>
+            <w:tcMar>
+              <w:top w:w="0" w:type="dxa"/>
+              <w:left w:w="108" w:type="dxa"/>
+              <w:bottom w:w="0" w:type="dxa"/>
+              <w:right w:w="108" w:type="dxa"/>
+            </w:tcMar>
+          </w:tcPr>
+          <w:p>
+            <w:pPr>
+              <w:jc w:val="center"/>
+              <w:rPr>
+                <w:rFonts w:asciiTheme="minorBidi" w:hAnsiTheme="minorBidi" w:cstheme="minorBidi"/>
+                <w:b/>
+                <w:bCs/>
+                <w:color w:val="000000"/>
+                <w:sz w:val="32"/>
+                <w:szCs w:val="32"/>
+              </w:rPr>
+            </w:pPr>
+            <w:r>
+              <w:rPr>
+                <w:rFonts w:asciiTheme="minorBidi" w:hAnsiTheme="minorBidi" w:cstheme="minorBidi"/>
+                <w:b/>
+                <w:bCs/>
+                <w:color w:val="000000"/>
+                <w:sz w:val="32"/>
+                <w:szCs w:val="32"/>
+                <w:rtl/>
+              </w:rPr>
+              <w:t>דף ההרשמה עדיין לא גמור</w:t>
+            </w:r>
+          </w:p>
+          <w:p>
+            <w:pPr>
+              <w:jc w:val="center"/>
+              <w:rPr>
+                <w:rFonts w:asciiTheme="minorBidi" w:hAnsiTheme="minorBidi" w:cstheme="minorBidi"/>
+                <w:b/>
+                <w:bCs/>
+                <w:sz w:val="32"/>
+                <w:szCs w:val="32"/>
+              </w:rPr>
+            </w:pPr>
+          </w:p>
+        </w:tc>
+        <w:tc>
+          <w:tcPr>
+            <w:tcW w:w="0" w:type="auto"/>
+            <w:tcBorders>
+              <w:top w:val="single" w:sz="4" w:space="0" w:color="000000"/>
+              <w:left w:val="single" w:sz="4" w:space="0" w:color="000000"/>
+              <w:bottom w:val="single" w:sz="4" w:space="0" w:color="000000"/>
+              <w:right w:val="single" w:sz="4" w:space="0" w:color="000000"/>
+            </w:tcBorders>
+            <w:tcMar>
+              <w:top w:w="0" w:type="dxa"/>
+              <w:left w:w="108" w:type="dxa"/>
+              <w:bottom w:w="0" w:type="dxa"/>
+              <w:right w:w="108" w:type="dxa"/>
+            </w:tcMar>
+          </w:tcPr>
+          <w:p>
+            <w:pPr>
+              <w:jc w:val="center"/>
+              <w:rPr>
+                <w:rFonts w:asciiTheme="minorBidi" w:hAnsiTheme="minorBidi" w:cstheme="minorBidi"/>
+                <w:sz w:val="32"/>
+                <w:szCs w:val="32"/>
+              </w:rPr>
+            </w:pPr>
+            <w:r>
+              <w:rPr>
+                <w:rFonts w:asciiTheme="minorBidi" w:hAnsiTheme="minorBidi" w:cstheme="minorBidi"/>
+                <w:sz w:val="32"/>
+                <w:szCs w:val="32"/>
+                <w:rtl/>
+              </w:rPr>
+              <w:t>התבצע</w:t>
+            </w:r>
+          </w:p>
+        </w:tc>
+        <w:tc>
+          <w:tcPr>
+            <w:tcW w:w="0" w:type="auto"/>
+            <w:tcBorders>
+              <w:top w:val="single" w:sz="4" w:space="0" w:color="000000"/>
+              <w:left w:val="single" w:sz="4" w:space="0" w:color="000000"/>
+              <w:bottom w:val="single" w:sz="4" w:space="0" w:color="000000"/>
+              <w:right w:val="single" w:sz="4" w:space="0" w:color="000000"/>
+            </w:tcBorders>
+            <w:tcMar>
+              <w:top w:w="0" w:type="dxa"/>
+              <w:left w:w="108" w:type="dxa"/>
+              <w:bottom w:w="0" w:type="dxa"/>
+              <w:right w:w="108" w:type="dxa"/>
+            </w:tcMar>
+          </w:tcPr>
+          <w:p>
+            <w:pPr>
+              <w:jc w:val="center"/>
+              <w:rPr>
+                <w:rFonts w:asciiTheme="minorBidi" w:hAnsiTheme="minorBidi" w:cstheme="minorBidi"/>
+                <w:sz w:val="32"/>
+                <w:szCs w:val="32"/>
+              </w:rPr>
+            </w:pPr>
+            <w:r>
+              <w:rPr>
+                <w:rFonts w:asciiTheme="minorBidi" w:hAnsiTheme="minorBidi" w:cstheme="minorBidi"/>
+                <w:sz w:val="32"/>
+                <w:szCs w:val="32"/>
+                <w:rtl/>
+              </w:rPr>
+              <w:t>שינינו לחלוטין את עמוד ההרשמה שלנו הוספנו עמוד התחברות שמתקשר לעמוד ההרשמה</w:t>
+            </w:r>
+          </w:p>
+        </w:tc>
+      </w:tr>
+      <w:tr>
+        <w:trPr>
+          <w:trHeight w:val="20"/>
+        </w:trPr>
+        <w:tc>
+          <w:tcPr>
+            <w:tcW w:w="0" w:type="auto"/>
+            <w:tcBorders>
+              <w:top w:val="single" w:sz="4" w:space="0" w:color="000000"/>
+              <w:left w:val="single" w:sz="4" w:space="0" w:color="000000"/>
+              <w:bottom w:val="single" w:sz="4" w:space="0" w:color="000000"/>
+              <w:right w:val="single" w:sz="4" w:space="0" w:color="000000"/>
+            </w:tcBorders>
+            <w:tcMar>
+              <w:top w:w="0" w:type="dxa"/>
+              <w:left w:w="108" w:type="dxa"/>
+              <w:bottom w:w="0" w:type="dxa"/>
+              <w:right w:w="108" w:type="dxa"/>
+            </w:tcMar>
+          </w:tcPr>
+          <w:p>
+            <w:pPr>
+              <w:jc w:val="center"/>
+              <w:rPr>
+                <w:rFonts w:asciiTheme="minorBidi" w:hAnsiTheme="minorBidi" w:cstheme="minorBidi"/>
+                <w:b/>
+                <w:bCs/>
+                <w:color w:val="000000"/>
+                <w:sz w:val="32"/>
+                <w:szCs w:val="32"/>
+              </w:rPr>
+            </w:pPr>
+            <w:r>
+              <w:rPr>
+                <w:rFonts w:asciiTheme="minorBidi" w:hAnsiTheme="minorBidi" w:cstheme="minorBidi"/>
+                <w:b/>
+                <w:bCs/>
+                <w:color w:val="000000"/>
+                <w:sz w:val="32"/>
+                <w:szCs w:val="32"/>
+                <w:rtl/>
+              </w:rPr>
+              <w:t>המחירים יקרים</w:t>
+            </w:r>
+          </w:p>
+          <w:p>
+            <w:pPr>
+              <w:jc w:val="center"/>
+              <w:rPr>
+                <w:rFonts w:asciiTheme="minorBidi" w:hAnsiTheme="minorBidi" w:cstheme="minorBidi"/>
+                <w:b/>
+                <w:bCs/>
+                <w:sz w:val="32"/>
+                <w:szCs w:val="32"/>
+              </w:rPr>
+            </w:pPr>
+          </w:p>
+        </w:tc>
+        <w:tc>
+          <w:tcPr>
+            <w:tcW w:w="0" w:type="auto"/>
+            <w:tcBorders>
+              <w:top w:val="single" w:sz="4" w:space="0" w:color="000000"/>
+              <w:left w:val="single" w:sz="4" w:space="0" w:color="000000"/>
+              <w:bottom w:val="single" w:sz="4" w:space="0" w:color="000000"/>
+              <w:right w:val="single" w:sz="4" w:space="0" w:color="000000"/>
+            </w:tcBorders>
+            <w:tcMar>
+              <w:top w:w="0" w:type="dxa"/>
+              <w:left w:w="108" w:type="dxa"/>
+              <w:bottom w:w="0" w:type="dxa"/>
+              <w:right w:w="108" w:type="dxa"/>
+            </w:tcMar>
+          </w:tcPr>
+          <w:p>
+            <w:pPr>
+              <w:jc w:val="center"/>
+              <w:rPr>
+                <w:rFonts w:asciiTheme="minorBidi" w:hAnsiTheme="minorBidi" w:cstheme="minorBidi"/>
+                <w:sz w:val="32"/>
+                <w:szCs w:val="32"/>
+              </w:rPr>
+            </w:pPr>
+            <w:r>
+              <w:rPr>
+                <w:rFonts w:asciiTheme="minorBidi" w:hAnsiTheme="minorBidi" w:cstheme="minorBidi"/>
+                <w:sz w:val="32"/>
+                <w:szCs w:val="32"/>
+                <w:rtl/>
+              </w:rPr>
+              <w:t>לא התבצע</w:t>
+            </w:r>
+          </w:p>
+        </w:tc>
+        <w:tc>
+          <w:tcPr>
+            <w:tcW w:w="0" w:type="auto"/>
+            <w:tcBorders>
+              <w:top w:val="single" w:sz="4" w:space="0" w:color="000000"/>
+              <w:left w:val="single" w:sz="4" w:space="0" w:color="000000"/>
+              <w:bottom w:val="single" w:sz="4" w:space="0" w:color="000000"/>
+              <w:right w:val="single" w:sz="4" w:space="0" w:color="000000"/>
+            </w:tcBorders>
+            <w:tcMar>
+              <w:top w:w="0" w:type="dxa"/>
+              <w:left w:w="108" w:type="dxa"/>
+              <w:bottom w:w="0" w:type="dxa"/>
+              <w:right w:w="108" w:type="dxa"/>
+            </w:tcMar>
+          </w:tcPr>
+          <w:p>
+            <w:pPr>
+              <w:jc w:val="center"/>
+              <w:rPr>
+                <w:rFonts w:asciiTheme="minorBidi" w:hAnsiTheme="minorBidi" w:cstheme="minorBidi"/>
+                <w:sz w:val="32"/>
+                <w:szCs w:val="32"/>
+              </w:rPr>
+            </w:pPr>
+            <w:r>
+              <w:rPr>
+                <w:rFonts w:asciiTheme="minorBidi" w:hAnsiTheme="minorBidi" w:cstheme="minorBidi"/>
+                <w:sz w:val="32"/>
+                <w:szCs w:val="32"/>
+                <w:rtl/>
+              </w:rPr>
+              <w:t>המחירים לא אמורים באמת לייצג משהו אמיתי כי זה לא מבוסס על חדר כושר שקיים ולכן לא קריטי לשנות</w:t>
+            </w:r>
+          </w:p>
+        </w:tc>
+      </w:tr>
+      <w:tr>
+        <w:trPr>
+          <w:trHeight w:val="20"/>
+        </w:trPr>
+        <w:tc>
+          <w:tcPr>
+            <w:tcW w:w="0" w:type="auto"/>
+            <w:tcBorders>
+              <w:top w:val="single" w:sz="4" w:space="0" w:color="000000"/>
+              <w:left w:val="single" w:sz="4" w:space="0" w:color="000000"/>
+              <w:bottom w:val="single" w:sz="4" w:space="0" w:color="000000"/>
+              <w:right w:val="single" w:sz="4" w:space="0" w:color="000000"/>
+            </w:tcBorders>
+            <w:tcMar>
+              <w:top w:w="0" w:type="dxa"/>
+              <w:left w:w="108" w:type="dxa"/>
+              <w:bottom w:w="0" w:type="dxa"/>
+              <w:right w:w="108" w:type="dxa"/>
+            </w:tcMar>
+          </w:tcPr>
+          <w:p>
+            <w:pPr>
+              <w:jc w:val="center"/>
+              <w:rPr>
+                <w:rFonts w:asciiTheme="minorBidi" w:hAnsiTheme="minorBidi" w:cstheme="minorBidi"/>
+                <w:b/>
+                <w:bCs/>
+                <w:color w:val="000000"/>
+                <w:sz w:val="32"/>
+                <w:szCs w:val="32"/>
+              </w:rPr>
+            </w:pPr>
+            <w:r>
+              <w:rPr>
+                <w:rFonts w:asciiTheme="minorBidi" w:hAnsiTheme="minorBidi" w:cstheme="minorBidi"/>
+                <w:b/>
+                <w:bCs/>
+                <w:color w:val="000000"/>
+                <w:sz w:val="32"/>
+                <w:szCs w:val="32"/>
+                <w:rtl/>
+              </w:rPr>
+              <w:t>חסר תמונות וסידור האפליקציה</w:t>
+            </w:r>
+          </w:p>
+          <w:p>
+            <w:pPr>
+              <w:jc w:val="center"/>
+              <w:rPr>
+                <w:rFonts w:asciiTheme="minorBidi" w:hAnsiTheme="minorBidi" w:cstheme="minorBidi"/>
+                <w:b/>
+                <w:bCs/>
+                <w:sz w:val="32"/>
+                <w:szCs w:val="32"/>
+              </w:rPr>
+            </w:pPr>
+          </w:p>
+        </w:tc>
+        <w:tc>
+          <w:tcPr>
+            <w:tcW w:w="0" w:type="auto"/>
+            <w:tcBorders>
+              <w:top w:val="single" w:sz="4" w:space="0" w:color="000000"/>
+              <w:left w:val="single" w:sz="4" w:space="0" w:color="000000"/>
+              <w:bottom w:val="single" w:sz="4" w:space="0" w:color="000000"/>
+              <w:right w:val="single" w:sz="4" w:space="0" w:color="000000"/>
+            </w:tcBorders>
+            <w:tcMar>
+              <w:top w:w="0" w:type="dxa"/>
+              <w:left w:w="108" w:type="dxa"/>
+              <w:bottom w:w="0" w:type="dxa"/>
+              <w:right w:w="108" w:type="dxa"/>
+            </w:tcMar>
+          </w:tcPr>
+          <w:p>
+            <w:pPr>
+              <w:jc w:val="center"/>
+              <w:rPr>
+                <w:rFonts w:asciiTheme="minorBidi" w:hAnsiTheme="minorBidi" w:cstheme="minorBidi"/>
+                <w:sz w:val="32"/>
+                <w:szCs w:val="32"/>
+              </w:rPr>
+            </w:pPr>
+            <w:r>
+              <w:rPr>
+                <w:rFonts w:asciiTheme="minorBidi" w:hAnsiTheme="minorBidi" w:cstheme="minorBidi"/>
+                <w:sz w:val="32"/>
+                <w:szCs w:val="32"/>
+                <w:rtl/>
+              </w:rPr>
+              <w:lastRenderedPageBreak/>
+              <w:t>התבצע</w:t>
+            </w:r>
+          </w:p>
+        </w:tc>
+        <w:tc>
+          <w:tcPr>
+            <w:tcW w:w="0" w:type="auto"/>
+            <w:tcBorders>
+              <w:top w:val="single" w:sz="4" w:space="0" w:color="000000"/>
+              <w:left w:val="single" w:sz="4" w:space="0" w:color="000000"/>
+              <w:bottom w:val="single" w:sz="4" w:space="0" w:color="000000"/>
+              <w:right w:val="single" w:sz="4" w:space="0" w:color="000000"/>
+            </w:tcBorders>
+            <w:tcMar>
+              <w:top w:w="0" w:type="dxa"/>
+              <w:left w:w="108" w:type="dxa"/>
+              <w:bottom w:w="0" w:type="dxa"/>
+              <w:right w:w="108" w:type="dxa"/>
+            </w:tcMar>
+          </w:tcPr>
+          <w:p>
+            <w:pPr>
+              <w:jc w:val="center"/>
+              <w:rPr>
+                <w:rFonts w:asciiTheme="minorBidi" w:hAnsiTheme="minorBidi" w:cstheme="minorBidi"/>
+                <w:sz w:val="32"/>
+                <w:szCs w:val="32"/>
+              </w:rPr>
+            </w:pPr>
+            <w:r>
+              <w:rPr>
+                <w:rFonts w:asciiTheme="minorBidi" w:hAnsiTheme="minorBidi" w:cstheme="minorBidi"/>
+                <w:sz w:val="32"/>
+                <w:szCs w:val="32"/>
+                <w:rtl/>
+              </w:rPr>
+              <w:t>שיפרנו את עיצוב וסידור האתר על ידי הוספת רקעים וצבעים ותמונות</w:t>
+            </w:r>
+          </w:p>
+        </w:tc>
+      </w:tr>
+      <w:tr>
+        <w:trPr>
+          <w:trHeight w:val="20"/>
+        </w:trPr>
+        <w:tc>
+          <w:tcPr>
+            <w:tcW w:w="0" w:type="auto"/>
+            <w:tcBorders>
+              <w:top w:val="single" w:sz="4" w:space="0" w:color="000000"/>
+              <w:left w:val="single" w:sz="4" w:space="0" w:color="000000"/>
+              <w:bottom w:val="single" w:sz="4" w:space="0" w:color="000000"/>
+              <w:right w:val="single" w:sz="4" w:space="0" w:color="000000"/>
+            </w:tcBorders>
+            <w:tcMar>
+              <w:top w:w="0" w:type="dxa"/>
+              <w:left w:w="108" w:type="dxa"/>
+              <w:bottom w:w="0" w:type="dxa"/>
+              <w:right w:w="108" w:type="dxa"/>
+            </w:tcMar>
+          </w:tcPr>
+          <w:p>
+            <w:pPr>
+              <w:jc w:val="center"/>
+              <w:rPr>
+                <w:rFonts w:asciiTheme="minorBidi" w:hAnsiTheme="minorBidi" w:cstheme="minorBidi"/>
+                <w:b/>
+                <w:bCs/>
+                <w:color w:val="000000"/>
+                <w:sz w:val="32"/>
+                <w:szCs w:val="32"/>
+              </w:rPr>
+            </w:pPr>
+            <w:r>
+              <w:rPr>
+                <w:rFonts w:asciiTheme="minorBidi" w:hAnsiTheme="minorBidi" w:cstheme="minorBidi"/>
+                <w:b/>
+                <w:bCs/>
+                <w:color w:val="000000"/>
+                <w:sz w:val="32"/>
+                <w:szCs w:val="32"/>
+                <w:rtl/>
+              </w:rPr>
+              <w:t>בדיקת קלט של נתונים</w:t>
+            </w:r>
+          </w:p>
+          <w:p>
+            <w:pPr>
+              <w:jc w:val="center"/>
+              <w:rPr>
+                <w:rFonts w:asciiTheme="minorBidi" w:hAnsiTheme="minorBidi" w:cstheme="minorBidi"/>
+                <w:b/>
+                <w:bCs/>
+                <w:sz w:val="32"/>
+                <w:szCs w:val="32"/>
+              </w:rPr>
+            </w:pPr>
+          </w:p>
+        </w:tc>
+        <w:tc>
+          <w:tcPr>
+            <w:tcW w:w="0" w:type="auto"/>
+            <w:tcBorders>
+              <w:top w:val="single" w:sz="4" w:space="0" w:color="000000"/>
+              <w:left w:val="single" w:sz="4" w:space="0" w:color="000000"/>
+              <w:bottom w:val="single" w:sz="4" w:space="0" w:color="000000"/>
+              <w:right w:val="single" w:sz="4" w:space="0" w:color="000000"/>
+            </w:tcBorders>
+            <w:tcMar>
+              <w:top w:w="0" w:type="dxa"/>
+              <w:left w:w="108" w:type="dxa"/>
+              <w:bottom w:w="0" w:type="dxa"/>
+              <w:right w:w="108" w:type="dxa"/>
+            </w:tcMar>
+          </w:tcPr>
+          <w:p>
+            <w:pPr>
+              <w:jc w:val="center"/>
+              <w:rPr>
+                <w:rFonts w:asciiTheme="minorBidi" w:hAnsiTheme="minorBidi" w:cstheme="minorBidi"/>
+                <w:sz w:val="32"/>
+                <w:szCs w:val="32"/>
+              </w:rPr>
+            </w:pPr>
+            <w:r>
+              <w:rPr>
+                <w:rFonts w:asciiTheme="minorBidi" w:hAnsiTheme="minorBidi" w:cstheme="minorBidi"/>
+                <w:sz w:val="32"/>
+                <w:szCs w:val="32"/>
+                <w:rtl/>
+              </w:rPr>
+              <w:t>התבצע</w:t>
+            </w:r>
+          </w:p>
+        </w:tc>
+        <w:tc>
+          <w:tcPr>
+            <w:tcW w:w="0" w:type="auto"/>
+            <w:tcBorders>
+              <w:top w:val="single" w:sz="4" w:space="0" w:color="000000"/>
+              <w:left w:val="single" w:sz="4" w:space="0" w:color="000000"/>
+              <w:bottom w:val="single" w:sz="4" w:space="0" w:color="000000"/>
+              <w:right w:val="single" w:sz="4" w:space="0" w:color="000000"/>
+            </w:tcBorders>
+            <w:tcMar>
+              <w:top w:w="0" w:type="dxa"/>
+              <w:left w:w="108" w:type="dxa"/>
+              <w:bottom w:w="0" w:type="dxa"/>
+              <w:right w:w="108" w:type="dxa"/>
+            </w:tcMar>
+          </w:tcPr>
+          <w:p>
+            <w:pPr>
+              <w:jc w:val="center"/>
+              <w:rPr>
+                <w:rFonts w:asciiTheme="minorBidi" w:hAnsiTheme="minorBidi" w:cstheme="minorBidi"/>
+                <w:sz w:val="32"/>
+                <w:szCs w:val="32"/>
+              </w:rPr>
+            </w:pPr>
+            <w:r>
+              <w:rPr>
+                <w:rFonts w:asciiTheme="minorBidi" w:hAnsiTheme="minorBidi" w:cstheme="minorBidi"/>
+                <w:sz w:val="32"/>
+                <w:szCs w:val="32"/>
+                <w:rtl/>
+              </w:rPr>
+              <w:t>יצרנו פונקציות אשר שומרות את הקלט מהשכבה הראשונה בשכבה השנייה ומריצים בדיקות ומציגים הודעות שגיאה או הודעות התחברות\הרשמה בהצלחה</w:t>
+            </w:r>
+          </w:p>
+        </w:tc>
+      </w:tr>
+      <w:tr>
+        <w:trPr>
+          <w:trHeight w:val="20"/>
+        </w:trPr>
+        <w:tc>
+          <w:tcPr>
+            <w:tcW w:w="0" w:type="auto"/>
+            <w:tcBorders>
+              <w:top w:val="single" w:sz="4" w:space="0" w:color="000000"/>
+              <w:left w:val="single" w:sz="4" w:space="0" w:color="000000"/>
+              <w:bottom w:val="single" w:sz="4" w:space="0" w:color="000000"/>
+              <w:right w:val="single" w:sz="4" w:space="0" w:color="000000"/>
+            </w:tcBorders>
+            <w:tcMar>
+              <w:top w:w="0" w:type="dxa"/>
+              <w:left w:w="108" w:type="dxa"/>
+              <w:bottom w:w="0" w:type="dxa"/>
+              <w:right w:w="108" w:type="dxa"/>
+            </w:tcMar>
+          </w:tcPr>
+          <w:p>
+            <w:pPr>
+              <w:jc w:val="center"/>
+              <w:rPr>
+                <w:rFonts w:asciiTheme="minorBidi" w:hAnsiTheme="minorBidi" w:cstheme="minorBidi"/>
+                <w:b/>
+                <w:bCs/>
+                <w:color w:val="000000"/>
+                <w:sz w:val="32"/>
+                <w:szCs w:val="32"/>
+              </w:rPr>
+            </w:pPr>
+            <w:proofErr w:type="spellStart"/>
+            <w:r>
+              <w:rPr>
+                <w:rFonts w:asciiTheme="minorBidi" w:hAnsiTheme="minorBidi" w:cstheme="minorBidi"/>
+                <w:b/>
+                <w:bCs/>
+                <w:color w:val="000000"/>
+                <w:sz w:val="32"/>
+                <w:szCs w:val="32"/>
+                <w:rtl/>
+              </w:rPr>
+              <w:t>הכל</w:t>
+            </w:r>
+            <w:proofErr w:type="spellEnd"/>
+            <w:r>
+              <w:rPr>
+                <w:rFonts w:asciiTheme="minorBidi" w:hAnsiTheme="minorBidi" w:cstheme="minorBidi"/>
+                <w:b/>
+                <w:bCs/>
+                <w:color w:val="000000"/>
+                <w:sz w:val="32"/>
+                <w:szCs w:val="32"/>
+                <w:rtl/>
+              </w:rPr>
+              <w:t xml:space="preserve"> יפה במערכת</w:t>
+            </w:r>
+          </w:p>
+          <w:p>
+            <w:pPr>
+              <w:jc w:val="center"/>
+              <w:rPr>
+                <w:rFonts w:asciiTheme="minorBidi" w:hAnsiTheme="minorBidi" w:cstheme="minorBidi"/>
+                <w:b/>
+                <w:bCs/>
+                <w:sz w:val="32"/>
+                <w:szCs w:val="32"/>
+              </w:rPr>
+            </w:pPr>
+          </w:p>
+        </w:tc>
+        <w:tc>
+          <w:tcPr>
+            <w:tcW w:w="0" w:type="auto"/>
+            <w:tcBorders>
+              <w:top w:val="single" w:sz="4" w:space="0" w:color="000000"/>
+              <w:left w:val="single" w:sz="4" w:space="0" w:color="000000"/>
+              <w:bottom w:val="single" w:sz="4" w:space="0" w:color="000000"/>
+              <w:right w:val="single" w:sz="4" w:space="0" w:color="000000"/>
+            </w:tcBorders>
+            <w:tcMar>
+              <w:top w:w="0" w:type="dxa"/>
+              <w:left w:w="108" w:type="dxa"/>
+              <w:bottom w:w="0" w:type="dxa"/>
+              <w:right w:w="108" w:type="dxa"/>
+            </w:tcMar>
+          </w:tcPr>
+          <w:p>
+            <w:pPr>
+              <w:jc w:val="center"/>
+              <w:rPr>
+                <w:rFonts w:asciiTheme="minorBidi" w:hAnsiTheme="minorBidi" w:cstheme="minorBidi"/>
+                <w:sz w:val="32"/>
+                <w:szCs w:val="32"/>
+              </w:rPr>
+            </w:pPr>
+            <w:r>
+              <w:rPr>
+                <w:rFonts w:asciiTheme="minorBidi" w:hAnsiTheme="minorBidi" w:cstheme="minorBidi"/>
+                <w:sz w:val="32"/>
+                <w:szCs w:val="32"/>
+                <w:rtl/>
+              </w:rPr>
+              <w:t>לא התבצע</w:t>
+            </w:r>
+          </w:p>
+        </w:tc>
+        <w:tc>
+          <w:tcPr>
+            <w:tcW w:w="0" w:type="auto"/>
+            <w:tcBorders>
+              <w:top w:val="single" w:sz="4" w:space="0" w:color="000000"/>
+              <w:left w:val="single" w:sz="4" w:space="0" w:color="000000"/>
+              <w:bottom w:val="single" w:sz="4" w:space="0" w:color="000000"/>
+              <w:right w:val="single" w:sz="4" w:space="0" w:color="000000"/>
+            </w:tcBorders>
+            <w:tcMar>
+              <w:top w:w="0" w:type="dxa"/>
+              <w:left w:w="108" w:type="dxa"/>
+              <w:bottom w:w="0" w:type="dxa"/>
+              <w:right w:w="108" w:type="dxa"/>
+            </w:tcMar>
+          </w:tcPr>
+          <w:p>
+            <w:pPr>
+              <w:jc w:val="center"/>
+              <w:rPr>
+                <w:rFonts w:asciiTheme="minorBidi" w:hAnsiTheme="minorBidi" w:cstheme="minorBidi"/>
+                <w:sz w:val="32"/>
+                <w:szCs w:val="32"/>
+                <w:rtl/>
+              </w:rPr>
+            </w:pPr>
+            <w:r>
+              <w:rPr>
+                <w:rFonts w:asciiTheme="minorBidi" w:hAnsiTheme="minorBidi" w:cstheme="minorBidi"/>
+                <w:sz w:val="32"/>
+                <w:szCs w:val="32"/>
+                <w:rtl/>
+              </w:rPr>
+              <w:t>תודה</w:t>
+            </w:r>
           </w:p>
         </w:tc>
       </w:tr>
@@ -2009,10 +3506,6 @@
     <w:p>
       <w:pPr>
         <w:pStyle w:val="ListParagraph"/>
-        <w:numPr>
-          <w:ilvl w:val="0"/>
-          <w:numId w:val="2"/>
-        </w:numPr>
         <w:bidi/>
         <w:ind w:left="793"/>
         <w:rPr>
@@ -2020,53 +3513,29 @@
           <w:sz w:val="24"/>
           <w:szCs w:val="24"/>
           <w:highlight w:val="red"/>
-        </w:rPr>
-      </w:pPr>
-      <w:r>
-        <w:rPr>
-          <w:rFonts w:ascii="Arial" w:hAnsi="Arial" w:hint="cs"/>
-          <w:sz w:val="24"/>
-          <w:szCs w:val="24"/>
-          <w:highlight w:val="red"/>
-          <w:rtl/>
-        </w:rPr>
-        <w:t>תבנית העיצוב שבחרתם לממש באתר</w:t>
-      </w:r>
+          <w:rtl/>
+        </w:rPr>
+      </w:pPr>
     </w:p>
     <w:p>
       <w:pPr>
         <w:pStyle w:val="ListParagraph"/>
-        <w:numPr>
-          <w:ilvl w:val="1"/>
-          <w:numId w:val="2"/>
-        </w:numPr>
         <w:bidi/>
+        <w:ind w:left="793"/>
         <w:rPr>
           <w:rFonts w:ascii="Arial" w:hAnsi="Arial"/>
           <w:sz w:val="24"/>
           <w:szCs w:val="24"/>
           <w:highlight w:val="red"/>
-        </w:rPr>
-      </w:pPr>
-      <w:r>
-        <w:rPr>
-          <w:rFonts w:ascii="Arial" w:hAnsi="Arial" w:hint="cs"/>
-          <w:sz w:val="24"/>
-          <w:szCs w:val="24"/>
-          <w:highlight w:val="red"/>
-          <w:rtl/>
-        </w:rPr>
-        <w:t>מדוע בחרתם בתבנית עיצוב זו</w:t>
-      </w:r>
+          <w:rtl/>
+        </w:rPr>
+      </w:pPr>
     </w:p>
     <w:p>
       <w:pPr>
         <w:pStyle w:val="ListParagraph"/>
-        <w:numPr>
-          <w:ilvl w:val="1"/>
-          <w:numId w:val="2"/>
-        </w:numPr>
         <w:bidi/>
+        <w:ind w:left="793"/>
         <w:rPr>
           <w:rFonts w:ascii="Arial" w:hAnsi="Arial"/>
           <w:sz w:val="24"/>
@@ -2074,159 +3543,22 @@
           <w:highlight w:val="red"/>
         </w:rPr>
       </w:pPr>
-      <w:r>
-        <w:rPr>
-          <w:rFonts w:ascii="Arial" w:hAnsi="Arial" w:hint="cs"/>
-          <w:sz w:val="24"/>
-          <w:szCs w:val="24"/>
-          <w:highlight w:val="red"/>
-          <w:rtl/>
-        </w:rPr>
-        <w:t xml:space="preserve">כיצד מימשתם אותה באתר </w:t>
-      </w:r>
-      <w:r>
+    </w:p>
+    <w:p>
+      <w:pPr>
+        <w:pStyle w:val="ListParagraph"/>
+        <w:bidi/>
+        <w:ind w:left="0"/>
         <w:rPr>
           <w:rFonts w:ascii="Arial" w:hAnsi="Arial"/>
           <w:sz w:val="24"/>
           <w:szCs w:val="24"/>
-          <w:highlight w:val="red"/>
-          <w:rtl/>
-        </w:rPr>
-        <w:t>–</w:t>
-      </w:r>
-      <w:r>
-        <w:rPr>
-          <w:rFonts w:ascii="Arial" w:hAnsi="Arial" w:hint="cs"/>
-          <w:sz w:val="24"/>
-          <w:szCs w:val="24"/>
-          <w:highlight w:val="red"/>
-          <w:rtl/>
-        </w:rPr>
-        <w:t xml:space="preserve"> איזה שפת תכנות? איזו לוגיקה?</w:t>
-      </w:r>
-    </w:p>
-    <w:p>
-      <w:pPr>
-        <w:pStyle w:val="ListParagraph"/>
-        <w:numPr>
-          <w:ilvl w:val="0"/>
-          <w:numId w:val="2"/>
-        </w:numPr>
-        <w:bidi/>
-        <w:ind w:left="793"/>
-        <w:rPr>
-          <w:rFonts w:ascii="Arial" w:hAnsi="Arial"/>
-          <w:sz w:val="24"/>
-          <w:szCs w:val="24"/>
-          <w:highlight w:val="red"/>
-        </w:rPr>
-      </w:pPr>
-      <w:r>
-        <w:rPr>
-          <w:rFonts w:ascii="Arial" w:hAnsi="Arial" w:hint="cs"/>
-          <w:sz w:val="24"/>
-          <w:szCs w:val="24"/>
-          <w:highlight w:val="red"/>
-          <w:rtl/>
-        </w:rPr>
-        <w:t>תכנות מקבילי:</w:t>
-      </w:r>
-    </w:p>
-    <w:p>
-      <w:pPr>
-        <w:pStyle w:val="ListParagraph"/>
-        <w:numPr>
-          <w:ilvl w:val="1"/>
-          <w:numId w:val="2"/>
-        </w:numPr>
-        <w:bidi/>
-        <w:rPr>
-          <w:rFonts w:ascii="Arial" w:hAnsi="Arial"/>
-          <w:sz w:val="24"/>
-          <w:szCs w:val="24"/>
-          <w:highlight w:val="red"/>
-        </w:rPr>
-      </w:pPr>
-      <w:r>
-        <w:rPr>
-          <w:rFonts w:ascii="Arial" w:hAnsi="Arial" w:hint="cs"/>
-          <w:sz w:val="24"/>
-          <w:szCs w:val="24"/>
-          <w:highlight w:val="red"/>
-          <w:rtl/>
-        </w:rPr>
-        <w:t>לאיזו מטרה בחרתם להשתמש בתכנות מקבילי?</w:t>
-      </w:r>
-    </w:p>
-    <w:p>
-      <w:pPr>
-        <w:pStyle w:val="ListParagraph"/>
-        <w:numPr>
-          <w:ilvl w:val="1"/>
-          <w:numId w:val="2"/>
-        </w:numPr>
-        <w:bidi/>
-        <w:rPr>
-          <w:rFonts w:ascii="Arial" w:hAnsi="Arial"/>
-          <w:sz w:val="24"/>
-          <w:szCs w:val="24"/>
-          <w:highlight w:val="red"/>
-          <w:rtl/>
-        </w:rPr>
-      </w:pPr>
-      <w:r>
-        <w:rPr>
-          <w:rFonts w:ascii="Arial" w:hAnsi="Arial" w:hint="cs"/>
-          <w:sz w:val="24"/>
-          <w:szCs w:val="24"/>
-          <w:highlight w:val="red"/>
-          <w:rtl/>
-        </w:rPr>
-        <w:t>כיצד מימשתם זאת באתר - איזו שפת תכנות? איזו לוגיקה?</w:t>
-      </w:r>
-    </w:p>
-    <w:p>
-      <w:pPr>
-        <w:pStyle w:val="ListParagraph"/>
-        <w:numPr>
-          <w:ilvl w:val="0"/>
-          <w:numId w:val="3"/>
-        </w:numPr>
-        <w:bidi/>
-        <w:rPr>
-          <w:rFonts w:ascii="Arial" w:hAnsi="Arial"/>
-          <w:sz w:val="24"/>
-          <w:szCs w:val="24"/>
-          <w:highlight w:val="red"/>
-        </w:rPr>
-      </w:pPr>
-      <w:r>
-        <w:rPr>
-          <w:rFonts w:ascii="Arial" w:hAnsi="Arial" w:hint="cs"/>
-          <w:sz w:val="24"/>
-          <w:szCs w:val="24"/>
-          <w:highlight w:val="red"/>
-          <w:rtl/>
-        </w:rPr>
-        <w:t xml:space="preserve">אתגרים אשר עלו במהלך העבודה, וכיצד התמודדתם איתם. </w:t>
-      </w:r>
-    </w:p>
-    <w:p>
-      <w:pPr>
-        <w:pStyle w:val="ListParagraph"/>
-        <w:bidi/>
-        <w:ind w:left="0"/>
-        <w:rPr>
-          <w:rFonts w:ascii="Arial" w:hAnsi="Arial"/>
-          <w:sz w:val="24"/>
-          <w:szCs w:val="24"/>
           <w:rtl/>
         </w:rPr>
       </w:pPr>
     </w:p>
     <w:p/>
     <w:sectPr>
-      <w:headerReference w:type="default" r:id="rId10"/>
       <w:pgSz w:w="11906" w:h="16838"/>
       <w:pgMar w:top="1440" w:right="1440" w:bottom="1440" w:left="1440" w:header="708" w:footer="708" w:gutter="0"/>
       <w:cols w:space="708"/>
@@ -2272,16 +3604,6 @@
     </w:p>
   </w:footnote>
 </w:footnotes>
-</file>
-
-<file path=word/header1.xml><?xml version="1.0" encoding="utf-8"?>
-<w:hdr xmlns:wpc="http://schemas.microsoft.com/office/word/2010/wordprocessingCanvas" xmlns:cx="http://schemas.microsoft.com/office/drawing/2014/chartex" xmlns:cx1="http://schemas.microsoft.com/office/drawing/2015/9/8/chartex" xmlns:cx2="http://schemas.microsoft.com/office/drawing/2015/10/21/chartex" xmlns:cx3="http://schemas.microsoft.com/office/drawing/2016/5/9/chartex" xmlns:cx4="http://schemas.microsoft.com/office/drawing/2016/5/10/chartex" xmlns:cx5="http://schemas.microsoft.com/office/drawing/2016/5/11/chartex" xmlns:cx6="http://schemas.microsoft.com/office/drawing/2016/5/12/chartex" xmlns:cx7="http://schemas.microsoft.com/office/drawing/2016/5/13/chartex" xmlns:cx8="http://schemas.microsoft.com/office/drawing/2016/5/14/chartex" xmlns:mc="http://schemas.openxmlformats.org/markup-compatibility/2006" xmlns:aink="http://schemas.microsoft.com/office/drawing/2016/ink" xmlns:am3d="http://schemas.microsoft.com/office/drawing/2017/model3d" xmlns:o="urn:schemas-microsoft-com:office:office" xmlns:oel="http://schemas.microsoft.com/office/2019/extlst" xmlns:r="http://schemas.openxmlformats.org/officeDocument/2006/relationships" xmlns:m="http://schemas.openxmlformats.org/officeDocument/2006/math" xmlns:v="urn:schemas-microsoft-com:vml" xmlns:wp14="http://schemas.microsoft.com/office/word/2010/wordprocessingDrawing" xmlns:wp="http://schemas.openxmlformats.org/drawingml/2006/wordprocessingDrawing" xmlns:w10="urn:schemas-microsoft-com:office:word" xmlns:w="http://schemas.openxmlformats.org/wordprocessingml/2006/main" xmlns:w14="http://schemas.microsoft.com/office/word/2010/wordml" xmlns:w15="http://schemas.microsoft.com/office/word/2012/wordml" xmlns:w16cex="http://schemas.microsoft.com/office/word/2018/wordml/cex" xmlns:w16cid="http://schemas.microsoft.com/office/word/2016/wordml/cid" xmlns:w16="http://schemas.microsoft.com/office/word/2018/wordml" xmlns:w16sdtdh="http://schemas.microsoft.com/office/word/2020/wordml/sdtdatahash" xmlns:w16se="http://schemas.microsoft.com/office/word/2015/wordml/symex" xmlns:wpg="http://schemas.microsoft.com/office/word/2010/wordprocessingGroup" xmlns:wpi="http://schemas.microsoft.com/office/word/2010/wordprocessingInk" xmlns:wne="http://schemas.microsoft.com/office/word/2006/wordml" xmlns:wps="http://schemas.microsoft.com/office/word/2010/wordprocessingShape" mc:Ignorable="w14 w15 w16se w16cid w16 w16cex w16sdtdh wp14">
-  <w:p>
-    <w:pPr>
-      <w:pStyle w:val="Header"/>
-    </w:pPr>
-  </w:p>
-</w:hdr>
 </file>
 
 <file path=word/numbering.xml><?xml version="1.0" encoding="utf-8"?>

</xml_diff>

<commit_message>
Finished both the word and powerpoint files for the end project.
</commit_message>
<xml_diff>
--- a/פרויקט סוף - בתהליכי הכנה.docx
+++ b/פרויקט סוף - בתהליכי הכנה.docx
@@ -1344,9 +1344,8 @@
     </w:p>
     <w:p>
       <w:pPr>
-        <w:pStyle w:val="ListParagraph"/>
-        <w:rPr>
-          <w:rFonts w:ascii="Arial" w:hAnsi="Arial" w:hint="cs"/>
+        <w:rPr>
+          <w:rFonts w:ascii="Arial" w:hAnsi="Arial"/>
           <w:sz w:val="32"/>
           <w:szCs w:val="32"/>
           <w:rtl/>
@@ -1355,151 +1354,643 @@
     </w:p>
     <w:p>
       <w:pPr>
-        <w:ind w:firstLine="720"/>
-        <w:rPr>
-          <w:rFonts w:ascii="Arial" w:hAnsi="Arial"/>
-          <w:sz w:val="32"/>
-          <w:szCs w:val="32"/>
-          <w:rtl/>
-        </w:rPr>
-      </w:pPr>
-      <w:r>
-        <w:rPr>
-          <w:rFonts w:ascii="Arial" w:hAnsi="Arial" w:hint="cs"/>
-          <w:sz w:val="32"/>
-          <w:szCs w:val="32"/>
-          <w:highlight w:val="magenta"/>
-          <w:rtl/>
-        </w:rPr>
-        <w:t xml:space="preserve">הדבר היחיד שחסר </w:t>
-      </w:r>
-      <w:r>
-        <w:rPr>
-          <w:rFonts w:ascii="Arial" w:hAnsi="Arial" w:hint="cs"/>
-          <w:sz w:val="32"/>
-          <w:szCs w:val="32"/>
-          <w:highlight w:val="magenta"/>
-        </w:rPr>
-        <w:t>VVV</w:t>
-      </w:r>
-      <w:r>
-        <w:rPr>
-          <w:rFonts w:ascii="Arial" w:hAnsi="Arial" w:hint="cs"/>
-          <w:sz w:val="32"/>
-          <w:szCs w:val="32"/>
-          <w:highlight w:val="magenta"/>
-          <w:rtl/>
-        </w:rPr>
-        <w:t xml:space="preserve"> פה למטה</w:t>
-      </w:r>
-    </w:p>
-    <w:p>
-      <w:pPr>
-        <w:rPr>
-          <w:rFonts w:ascii="Arial" w:hAnsi="Arial"/>
-          <w:sz w:val="32"/>
-          <w:szCs w:val="32"/>
-          <w:rtl/>
-        </w:rPr>
-      </w:pPr>
+        <w:rPr>
+          <w:rFonts w:asciiTheme="minorBidi" w:hAnsiTheme="minorBidi" w:cstheme="minorBidi"/>
+          <w:b/>
+          <w:bCs/>
+          <w:sz w:val="32"/>
+          <w:szCs w:val="32"/>
+          <w:u w:val="single"/>
+          <w:rtl/>
+        </w:rPr>
+      </w:pPr>
+      <w:r>
+        <w:rPr>
+          <w:rFonts w:asciiTheme="minorBidi" w:hAnsiTheme="minorBidi" w:cstheme="minorBidi" w:hint="cs"/>
+          <w:b/>
+          <w:bCs/>
+          <w:sz w:val="32"/>
+          <w:szCs w:val="32"/>
+          <w:u w:val="single"/>
+          <w:rtl/>
+        </w:rPr>
+        <w:t xml:space="preserve">תבנית עיצוב שנבחרה: </w:t>
+      </w:r>
     </w:p>
     <w:p>
       <w:pPr>
         <w:pStyle w:val="ListParagraph"/>
         <w:numPr>
           <w:ilvl w:val="0"/>
-          <w:numId w:val="2"/>
+          <w:numId w:val="10"/>
         </w:numPr>
         <w:bidi/>
-        <w:ind w:left="793"/>
-        <w:rPr>
-          <w:rFonts w:ascii="Arial" w:hAnsi="Arial"/>
-          <w:sz w:val="24"/>
-          <w:szCs w:val="24"/>
-          <w:highlight w:val="red"/>
-        </w:rPr>
-      </w:pPr>
-      <w:r>
-        <w:rPr>
-          <w:rFonts w:ascii="Arial" w:hAnsi="Arial" w:hint="cs"/>
-          <w:sz w:val="24"/>
-          <w:szCs w:val="24"/>
-          <w:highlight w:val="red"/>
-          <w:rtl/>
-        </w:rPr>
-        <w:t>תבנית העיצוב שבחרתם לממש באתר</w:t>
+        <w:rPr>
+          <w:rFonts w:asciiTheme="minorBidi" w:hAnsiTheme="minorBidi" w:cstheme="minorBidi"/>
+          <w:sz w:val="32"/>
+          <w:szCs w:val="32"/>
+        </w:rPr>
+      </w:pPr>
+      <w:r>
+        <w:rPr>
+          <w:rFonts w:asciiTheme="minorBidi" w:hAnsiTheme="minorBidi" w:cstheme="minorBidi"/>
+          <w:sz w:val="32"/>
+          <w:szCs w:val="32"/>
+        </w:rPr>
+        <w:t>Singleton</w:t>
       </w:r>
     </w:p>
     <w:p>
       <w:pPr>
-        <w:pStyle w:val="ListParagraph"/>
-        <w:numPr>
-          <w:ilvl w:val="1"/>
-          <w:numId w:val="2"/>
-        </w:numPr>
-        <w:bidi/>
-        <w:rPr>
-          <w:rFonts w:ascii="Arial" w:hAnsi="Arial"/>
-          <w:sz w:val="24"/>
-          <w:szCs w:val="24"/>
-          <w:highlight w:val="red"/>
-        </w:rPr>
-      </w:pPr>
-      <w:r>
-        <w:rPr>
-          <w:rFonts w:ascii="Arial" w:hAnsi="Arial" w:hint="cs"/>
-          <w:sz w:val="24"/>
-          <w:szCs w:val="24"/>
-          <w:highlight w:val="red"/>
-          <w:rtl/>
-        </w:rPr>
-        <w:t>מדוע בחרתם בתבנית עיצוב זו</w:t>
-      </w:r>
+        <w:rPr>
+          <w:rFonts w:asciiTheme="minorBidi" w:hAnsiTheme="minorBidi" w:cstheme="minorBidi"/>
+          <w:sz w:val="32"/>
+          <w:szCs w:val="32"/>
+          <w:rtl/>
+        </w:rPr>
+      </w:pPr>
     </w:p>
     <w:p>
       <w:pPr>
-        <w:pStyle w:val="ListParagraph"/>
-        <w:numPr>
-          <w:ilvl w:val="1"/>
-          <w:numId w:val="2"/>
-        </w:numPr>
-        <w:bidi/>
-        <w:rPr>
-          <w:rFonts w:ascii="Arial" w:hAnsi="Arial"/>
-          <w:sz w:val="24"/>
-          <w:szCs w:val="24"/>
-          <w:highlight w:val="red"/>
-        </w:rPr>
-      </w:pPr>
-      <w:r>
-        <w:rPr>
-          <w:rFonts w:ascii="Arial" w:hAnsi="Arial" w:hint="cs"/>
-          <w:sz w:val="24"/>
-          <w:szCs w:val="24"/>
-          <w:highlight w:val="red"/>
-          <w:rtl/>
-        </w:rPr>
-        <w:t xml:space="preserve">כיצד מימשתם אותה באתר </w:t>
-      </w:r>
-      <w:r>
-        <w:rPr>
-          <w:rFonts w:ascii="Arial" w:hAnsi="Arial"/>
-          <w:sz w:val="24"/>
-          <w:szCs w:val="24"/>
-          <w:highlight w:val="red"/>
-          <w:rtl/>
-        </w:rPr>
-        <w:t>–</w:t>
-      </w:r>
-      <w:r>
-        <w:rPr>
-          <w:rFonts w:ascii="Arial" w:hAnsi="Arial" w:hint="cs"/>
-          <w:sz w:val="24"/>
-          <w:szCs w:val="24"/>
-          <w:highlight w:val="red"/>
-          <w:rtl/>
-        </w:rPr>
-        <w:t xml:space="preserve"> איזה שפת תכנות? איזו לוגיקה?</w:t>
+        <w:rPr>
+          <w:rFonts w:asciiTheme="minorBidi" w:hAnsiTheme="minorBidi" w:cstheme="minorBidi"/>
+          <w:b/>
+          <w:bCs/>
+          <w:sz w:val="32"/>
+          <w:szCs w:val="32"/>
+          <w:u w:val="single"/>
+          <w:rtl/>
+        </w:rPr>
+      </w:pPr>
+      <w:r>
+        <w:rPr>
+          <w:rFonts w:asciiTheme="minorBidi" w:hAnsiTheme="minorBidi" w:cstheme="minorBidi" w:hint="cs"/>
+          <w:b/>
+          <w:bCs/>
+          <w:sz w:val="32"/>
+          <w:szCs w:val="32"/>
+          <w:u w:val="single"/>
+          <w:rtl/>
+        </w:rPr>
+        <w:t>מדוע בחרנו ב-</w:t>
+      </w:r>
+      <w:r>
+        <w:rPr>
+          <w:rFonts w:asciiTheme="minorBidi" w:hAnsiTheme="minorBidi" w:cstheme="minorBidi"/>
+          <w:b/>
+          <w:bCs/>
+          <w:sz w:val="32"/>
+          <w:szCs w:val="32"/>
+          <w:u w:val="single"/>
+        </w:rPr>
+        <w:t>Singleton</w:t>
+      </w:r>
+      <w:r>
+        <w:rPr>
+          <w:rFonts w:asciiTheme="minorBidi" w:hAnsiTheme="minorBidi" w:cstheme="minorBidi" w:hint="cs"/>
+          <w:b/>
+          <w:bCs/>
+          <w:sz w:val="32"/>
+          <w:szCs w:val="32"/>
+          <w:u w:val="single"/>
+          <w:rtl/>
+        </w:rPr>
+        <w:t>:</w:t>
+      </w:r>
+    </w:p>
+    <w:p>
+      <w:pPr>
+        <w:rPr>
+          <w:rFonts w:asciiTheme="minorBidi" w:hAnsiTheme="minorBidi" w:cstheme="minorBidi"/>
+          <w:sz w:val="32"/>
+          <w:szCs w:val="32"/>
+          <w:rtl/>
+        </w:rPr>
+      </w:pPr>
+      <w:r>
+        <w:rPr>
+          <w:rFonts w:asciiTheme="minorBidi" w:hAnsiTheme="minorBidi" w:cstheme="minorBidi" w:hint="cs"/>
+          <w:sz w:val="32"/>
+          <w:szCs w:val="32"/>
+          <w:rtl/>
+        </w:rPr>
+        <w:t>בחרנו בתבנית עיצוב זו מכיוון שברישום לאתר רצינו שתהיה אפשרות עבור המשתמש להיכנס עם מייל יחיד כך שאותו מייל לא ירשם יותר מפעם אחת.</w:t>
+      </w:r>
+    </w:p>
+    <w:p>
+      <w:pPr>
+        <w:rPr>
+          <w:rFonts w:asciiTheme="minorBidi" w:hAnsiTheme="minorBidi" w:cstheme="minorBidi"/>
+          <w:sz w:val="32"/>
+          <w:szCs w:val="32"/>
+          <w:rtl/>
+        </w:rPr>
+      </w:pPr>
+      <w:r>
+        <w:rPr>
+          <w:rFonts w:asciiTheme="minorBidi" w:hAnsiTheme="minorBidi" w:cstheme="minorBidi" w:hint="cs"/>
+          <w:sz w:val="32"/>
+          <w:szCs w:val="32"/>
+          <w:rtl/>
+        </w:rPr>
+        <w:t>ככה מנענו מהאתר לתת למשתמש להירשם על ידי מייל</w:t>
+      </w:r>
+      <w:r>
+        <w:rPr>
+          <w:rFonts w:asciiTheme="minorBidi" w:hAnsiTheme="minorBidi" w:cstheme="minorBidi" w:hint="cs"/>
+          <w:sz w:val="32"/>
+          <w:szCs w:val="32"/>
+          <w:rtl/>
+        </w:rPr>
+        <w:t xml:space="preserve"> שכבר רשום לאתר.</w:t>
+      </w:r>
+      <w:r>
+        <w:rPr>
+          <w:rFonts w:asciiTheme="minorBidi" w:hAnsiTheme="minorBidi" w:cstheme="minorBidi" w:hint="cs"/>
+          <w:sz w:val="32"/>
+          <w:szCs w:val="32"/>
+          <w:rtl/>
+        </w:rPr>
+        <w:t xml:space="preserve"> </w:t>
+      </w:r>
+      <w:r>
+        <w:rPr>
+          <w:rFonts w:asciiTheme="minorBidi" w:hAnsiTheme="minorBidi" w:cstheme="minorBidi" w:hint="cs"/>
+          <w:sz w:val="32"/>
+          <w:szCs w:val="32"/>
+          <w:rtl/>
+        </w:rPr>
+        <w:t xml:space="preserve">תבנית העיצוב </w:t>
+      </w:r>
+      <w:r>
+        <w:rPr>
+          <w:rFonts w:asciiTheme="minorBidi" w:hAnsiTheme="minorBidi" w:cstheme="minorBidi"/>
+          <w:sz w:val="32"/>
+          <w:szCs w:val="32"/>
+        </w:rPr>
+        <w:t>Singleton</w:t>
+      </w:r>
+      <w:r>
+        <w:rPr>
+          <w:rFonts w:asciiTheme="minorBidi" w:hAnsiTheme="minorBidi" w:cstheme="minorBidi" w:hint="cs"/>
+          <w:sz w:val="32"/>
+          <w:szCs w:val="32"/>
+          <w:rtl/>
+        </w:rPr>
+        <w:t xml:space="preserve"> עונה בדיוק על הצורך הזה.</w:t>
+      </w:r>
+    </w:p>
+    <w:p>
+      <w:pPr>
+        <w:rPr>
+          <w:rFonts w:asciiTheme="minorBidi" w:hAnsiTheme="minorBidi" w:cstheme="minorBidi"/>
+          <w:sz w:val="32"/>
+          <w:szCs w:val="32"/>
+          <w:rtl/>
+        </w:rPr>
+      </w:pPr>
+    </w:p>
+    <w:p>
+      <w:pPr>
+        <w:rPr>
+          <w:rFonts w:asciiTheme="minorBidi" w:hAnsiTheme="minorBidi" w:cstheme="minorBidi"/>
+          <w:sz w:val="32"/>
+          <w:szCs w:val="32"/>
+          <w:rtl/>
+        </w:rPr>
+      </w:pPr>
+      <w:r>
+        <w:rPr>
+          <w:rFonts w:asciiTheme="minorBidi" w:hAnsiTheme="minorBidi" w:cstheme="minorBidi" w:hint="cs"/>
+          <w:b/>
+          <w:bCs/>
+          <w:sz w:val="32"/>
+          <w:szCs w:val="32"/>
+          <w:u w:val="single"/>
+          <w:rtl/>
+        </w:rPr>
+        <w:t>כיצד מימשנו?</w:t>
+      </w:r>
+    </w:p>
+    <w:p>
+      <w:pPr>
+        <w:rPr>
+          <w:rFonts w:asciiTheme="minorBidi" w:hAnsiTheme="minorBidi" w:cstheme="minorBidi"/>
+          <w:sz w:val="32"/>
+          <w:szCs w:val="32"/>
+          <w:rtl/>
+        </w:rPr>
+      </w:pPr>
+      <w:r>
+        <w:rPr>
+          <w:rFonts w:asciiTheme="minorBidi" w:hAnsiTheme="minorBidi" w:cstheme="minorBidi" w:hint="cs"/>
+          <w:sz w:val="32"/>
+          <w:szCs w:val="32"/>
+          <w:rtl/>
+        </w:rPr>
+        <w:t>יצרנו פונקציה ב-</w:t>
+      </w:r>
+      <w:r>
+        <w:rPr>
+          <w:rFonts w:asciiTheme="minorBidi" w:hAnsiTheme="minorBidi" w:cstheme="minorBidi" w:hint="cs"/>
+          <w:sz w:val="32"/>
+          <w:szCs w:val="32"/>
+        </w:rPr>
+        <w:t>JS</w:t>
+      </w:r>
+      <w:r>
+        <w:rPr>
+          <w:rFonts w:asciiTheme="minorBidi" w:hAnsiTheme="minorBidi" w:cstheme="minorBidi" w:hint="cs"/>
+          <w:sz w:val="32"/>
+          <w:szCs w:val="32"/>
+          <w:rtl/>
+        </w:rPr>
+        <w:t xml:space="preserve"> </w:t>
+      </w:r>
+      <w:r>
+        <w:rPr>
+          <w:rFonts w:asciiTheme="minorBidi" w:hAnsiTheme="minorBidi" w:cstheme="minorBidi" w:hint="cs"/>
+          <w:sz w:val="32"/>
+          <w:szCs w:val="32"/>
+          <w:rtl/>
+        </w:rPr>
+        <w:t>שלוקחת מייל שמשתמש הכניס אותו ברישום ושלחנו את המייל הזה לשכבה שלישית שכבת ה-</w:t>
+      </w:r>
+      <w:r>
+        <w:rPr>
+          <w:rFonts w:asciiTheme="minorBidi" w:hAnsiTheme="minorBidi" w:cstheme="minorBidi" w:hint="cs"/>
+          <w:sz w:val="32"/>
+          <w:szCs w:val="32"/>
+        </w:rPr>
+        <w:t>D</w:t>
+      </w:r>
+      <w:r>
+        <w:rPr>
+          <w:rFonts w:asciiTheme="minorBidi" w:hAnsiTheme="minorBidi" w:cstheme="minorBidi"/>
+          <w:sz w:val="32"/>
+          <w:szCs w:val="32"/>
+        </w:rPr>
+        <w:t>ata base</w:t>
+      </w:r>
+      <w:r>
+        <w:rPr>
+          <w:rFonts w:asciiTheme="minorBidi" w:hAnsiTheme="minorBidi" w:cstheme="minorBidi" w:hint="cs"/>
+          <w:sz w:val="32"/>
+          <w:szCs w:val="32"/>
+          <w:rtl/>
+        </w:rPr>
+        <w:t xml:space="preserve"> שבדקה בתוך ה-</w:t>
+      </w:r>
+      <w:r>
+        <w:rPr>
+          <w:rFonts w:asciiTheme="minorBidi" w:hAnsiTheme="minorBidi" w:cstheme="minorBidi"/>
+          <w:sz w:val="32"/>
+          <w:szCs w:val="32"/>
+        </w:rPr>
+        <w:t>Local Storage</w:t>
+      </w:r>
+      <w:r>
+        <w:rPr>
+          <w:rFonts w:asciiTheme="minorBidi" w:hAnsiTheme="minorBidi" w:cstheme="minorBidi" w:hint="cs"/>
+          <w:sz w:val="32"/>
+          <w:szCs w:val="32"/>
+          <w:rtl/>
+        </w:rPr>
+        <w:t xml:space="preserve"> האם המייל הזה כבר קיים.</w:t>
+      </w:r>
+    </w:p>
+    <w:p>
+      <w:pPr>
+        <w:rPr>
+          <w:rFonts w:asciiTheme="minorBidi" w:hAnsiTheme="minorBidi" w:cstheme="minorBidi"/>
+          <w:sz w:val="32"/>
+          <w:szCs w:val="32"/>
+          <w:rtl/>
+        </w:rPr>
+      </w:pPr>
+    </w:p>
+    <w:p>
+      <w:pPr>
+        <w:rPr>
+          <w:rFonts w:asciiTheme="minorBidi" w:hAnsiTheme="minorBidi" w:cstheme="minorBidi"/>
+          <w:sz w:val="32"/>
+          <w:szCs w:val="32"/>
+          <w:rtl/>
+        </w:rPr>
+      </w:pPr>
+    </w:p>
+    <w:p>
+      <w:pPr>
+        <w:rPr>
+          <w:rFonts w:asciiTheme="minorBidi" w:hAnsiTheme="minorBidi" w:cstheme="minorBidi"/>
+          <w:sz w:val="32"/>
+          <w:szCs w:val="32"/>
+          <w:rtl/>
+        </w:rPr>
+      </w:pPr>
+    </w:p>
+    <w:p>
+      <w:pPr>
+        <w:rPr>
+          <w:rFonts w:asciiTheme="minorBidi" w:hAnsiTheme="minorBidi" w:cstheme="minorBidi"/>
+          <w:sz w:val="32"/>
+          <w:szCs w:val="32"/>
+          <w:rtl/>
+        </w:rPr>
+      </w:pPr>
+    </w:p>
+    <w:p>
+      <w:pPr>
+        <w:rPr>
+          <w:rFonts w:asciiTheme="minorBidi" w:hAnsiTheme="minorBidi" w:cstheme="minorBidi"/>
+          <w:bCs/>
+          <w:sz w:val="32"/>
+          <w:szCs w:val="32"/>
+          <w:u w:val="single"/>
+          <w:rtl/>
+        </w:rPr>
+      </w:pPr>
+    </w:p>
+    <w:p>
+      <w:pPr>
+        <w:rPr>
+          <w:rFonts w:asciiTheme="minorBidi" w:hAnsiTheme="minorBidi" w:cstheme="minorBidi"/>
+          <w:bCs/>
+          <w:sz w:val="32"/>
+          <w:szCs w:val="32"/>
+          <w:u w:val="single"/>
+          <w:rtl/>
+        </w:rPr>
+      </w:pPr>
+    </w:p>
+    <w:p>
+      <w:pPr>
+        <w:rPr>
+          <w:rFonts w:asciiTheme="minorBidi" w:hAnsiTheme="minorBidi" w:cstheme="minorBidi"/>
+          <w:b/>
+          <w:sz w:val="32"/>
+          <w:szCs w:val="32"/>
+          <w:rtl/>
+        </w:rPr>
+      </w:pPr>
+      <w:r>
+        <w:rPr>
+          <w:rFonts w:asciiTheme="minorBidi" w:hAnsiTheme="minorBidi" w:cstheme="minorBidi" w:hint="cs"/>
+          <w:bCs/>
+          <w:sz w:val="32"/>
+          <w:szCs w:val="32"/>
+          <w:u w:val="single"/>
+          <w:rtl/>
+        </w:rPr>
+        <w:lastRenderedPageBreak/>
+        <w:t>תכנות מקבילי:</w:t>
+      </w:r>
+    </w:p>
+    <w:p>
+      <w:pPr>
+        <w:rPr>
+          <w:rFonts w:asciiTheme="minorBidi" w:hAnsiTheme="minorBidi" w:cstheme="minorBidi"/>
+          <w:b/>
+          <w:sz w:val="32"/>
+          <w:szCs w:val="32"/>
+          <w:rtl/>
+        </w:rPr>
+      </w:pPr>
+      <w:r>
+        <w:rPr>
+          <w:rFonts w:asciiTheme="minorBidi" w:hAnsiTheme="minorBidi" w:cstheme="minorBidi" w:hint="cs"/>
+          <w:b/>
+          <w:sz w:val="32"/>
+          <w:szCs w:val="32"/>
+          <w:rtl/>
+        </w:rPr>
+        <w:t>השתמשנו בתכנות מקבילי כדי ליצור למשתמש תחושה שבזמן שהוא בוחר סיסמה עבור הכניסה לאתר ישנה פונקציה ברקע שמחשבת את חוזק הסיסמה וככה יכולה לרמוז למשתמש האם הסיסמה שהמשתמש בחר חזקה או שכדאי לו לנסות סיסמה אחרת.</w:t>
+      </w:r>
+    </w:p>
+    <w:p>
+      <w:pPr>
+        <w:rPr>
+          <w:rFonts w:asciiTheme="minorBidi" w:hAnsiTheme="minorBidi" w:cstheme="minorBidi"/>
+          <w:b/>
+          <w:sz w:val="32"/>
+          <w:szCs w:val="32"/>
+          <w:rtl/>
+        </w:rPr>
+      </w:pPr>
+    </w:p>
+    <w:p>
+      <w:pPr>
+        <w:rPr>
+          <w:rFonts w:asciiTheme="minorBidi" w:hAnsiTheme="minorBidi" w:cstheme="minorBidi"/>
+          <w:b/>
+          <w:sz w:val="32"/>
+          <w:szCs w:val="32"/>
+          <w:rtl/>
+        </w:rPr>
+      </w:pPr>
+      <w:r>
+        <w:rPr>
+          <w:rFonts w:asciiTheme="minorBidi" w:hAnsiTheme="minorBidi" w:cstheme="minorBidi" w:hint="cs"/>
+          <w:bCs/>
+          <w:sz w:val="32"/>
+          <w:szCs w:val="32"/>
+          <w:u w:val="single"/>
+          <w:rtl/>
+        </w:rPr>
+        <w:t>כיצד מומש, באיזו לוגיקה?</w:t>
+      </w:r>
+    </w:p>
+    <w:p>
+      <w:pPr>
+        <w:rPr>
+          <w:rFonts w:asciiTheme="minorBidi" w:hAnsiTheme="minorBidi" w:cstheme="minorBidi"/>
+          <w:b/>
+          <w:sz w:val="32"/>
+          <w:szCs w:val="32"/>
+          <w:rtl/>
+        </w:rPr>
+      </w:pPr>
+      <w:r>
+        <w:rPr>
+          <w:rFonts w:asciiTheme="minorBidi" w:hAnsiTheme="minorBidi" w:cstheme="minorBidi" w:hint="cs"/>
+          <w:b/>
+          <w:sz w:val="32"/>
+          <w:szCs w:val="32"/>
+          <w:rtl/>
+        </w:rPr>
+        <w:t>מימשנו את התכנות המקבילי באתר בעזרת פונקציה שיצרנו ב-</w:t>
+      </w:r>
+      <w:r>
+        <w:rPr>
+          <w:rFonts w:asciiTheme="minorBidi" w:hAnsiTheme="minorBidi" w:cstheme="minorBidi"/>
+          <w:bCs/>
+          <w:sz w:val="32"/>
+          <w:szCs w:val="32"/>
+        </w:rPr>
+        <w:t>JS</w:t>
+      </w:r>
+      <w:r>
+        <w:rPr>
+          <w:rFonts w:asciiTheme="minorBidi" w:hAnsiTheme="minorBidi" w:cstheme="minorBidi" w:hint="cs"/>
+          <w:bCs/>
+          <w:sz w:val="32"/>
+          <w:szCs w:val="32"/>
+          <w:rtl/>
+        </w:rPr>
+        <w:t xml:space="preserve"> </w:t>
+      </w:r>
+      <w:r>
+        <w:rPr>
+          <w:rFonts w:asciiTheme="minorBidi" w:hAnsiTheme="minorBidi" w:cstheme="minorBidi" w:hint="cs"/>
+          <w:b/>
+          <w:sz w:val="32"/>
+          <w:szCs w:val="32"/>
+          <w:rtl/>
+        </w:rPr>
+        <w:t xml:space="preserve">שבודקת בזמן אמת עבור כל תו שהמשתמש מזין למערכת </w:t>
+      </w:r>
+      <w:r>
+        <w:rPr>
+          <w:rFonts w:asciiTheme="minorBidi" w:hAnsiTheme="minorBidi" w:cstheme="minorBidi" w:hint="cs"/>
+          <w:b/>
+          <w:sz w:val="32"/>
+          <w:szCs w:val="32"/>
+          <w:rtl/>
+        </w:rPr>
+        <w:t xml:space="preserve">האם התו רלוונטי עבור אחד הקריטריונים שהזנו על מנת שלמשתמש תהיה סיסמה "חזקה" ובאותו הזמן המערכת מעדכנת </w:t>
+      </w:r>
+      <w:r>
+        <w:rPr>
+          <w:rFonts w:asciiTheme="minorBidi" w:hAnsiTheme="minorBidi" w:cstheme="minorBidi" w:hint="cs"/>
+          <w:b/>
+          <w:sz w:val="32"/>
+          <w:szCs w:val="32"/>
+          <w:rtl/>
+        </w:rPr>
+        <w:t>סרגל חיווי שהמשתמש רואה ומשתנה בהתאם לחוזק הסיסמה</w:t>
+      </w:r>
+      <w:r>
+        <w:rPr>
+          <w:rFonts w:asciiTheme="minorBidi" w:hAnsiTheme="minorBidi" w:cstheme="minorBidi" w:hint="cs"/>
+          <w:b/>
+          <w:sz w:val="32"/>
+          <w:szCs w:val="32"/>
+          <w:rtl/>
+        </w:rPr>
+        <w:t>, אורכה וצבעה.</w:t>
+      </w:r>
+    </w:p>
+    <w:p>
+      <w:pPr>
+        <w:rPr>
+          <w:rFonts w:asciiTheme="minorBidi" w:hAnsiTheme="minorBidi" w:cstheme="minorBidi"/>
+          <w:b/>
+          <w:sz w:val="32"/>
+          <w:szCs w:val="32"/>
+          <w:rtl/>
+        </w:rPr>
+      </w:pPr>
+    </w:p>
+    <w:p>
+      <w:pPr>
+        <w:rPr>
+          <w:rFonts w:asciiTheme="minorBidi" w:hAnsiTheme="minorBidi" w:cstheme="minorBidi"/>
+          <w:b/>
+          <w:sz w:val="32"/>
+          <w:szCs w:val="32"/>
+          <w:rtl/>
+        </w:rPr>
+      </w:pPr>
+      <w:r>
+        <w:rPr>
+          <w:rFonts w:asciiTheme="minorBidi" w:hAnsiTheme="minorBidi" w:cstheme="minorBidi" w:hint="cs"/>
+          <w:b/>
+          <w:sz w:val="32"/>
+          <w:szCs w:val="32"/>
+          <w:rtl/>
+        </w:rPr>
+        <w:t xml:space="preserve">הפונקציה מומשה </w:t>
+      </w:r>
+      <w:r>
+        <w:rPr>
+          <w:rFonts w:asciiTheme="minorBidi" w:hAnsiTheme="minorBidi" w:cstheme="minorBidi" w:hint="cs"/>
+          <w:b/>
+          <w:sz w:val="32"/>
+          <w:szCs w:val="32"/>
+          <w:rtl/>
+        </w:rPr>
+        <w:t>דרך שכבת הלוגיקה השנייה של המערכת -</w:t>
+      </w:r>
+      <w:r>
+        <w:rPr>
+          <w:rFonts w:asciiTheme="minorBidi" w:hAnsiTheme="minorBidi" w:cstheme="minorBidi" w:hint="cs"/>
+          <w:bCs/>
+          <w:sz w:val="32"/>
+          <w:szCs w:val="32"/>
+        </w:rPr>
+        <w:t>B</w:t>
+      </w:r>
+      <w:r>
+        <w:rPr>
+          <w:rFonts w:asciiTheme="minorBidi" w:hAnsiTheme="minorBidi" w:cstheme="minorBidi"/>
+          <w:bCs/>
+          <w:sz w:val="32"/>
+          <w:szCs w:val="32"/>
+        </w:rPr>
+        <w:t>usiness logic</w:t>
+      </w:r>
+      <w:r>
+        <w:rPr>
+          <w:rFonts w:asciiTheme="minorBidi" w:hAnsiTheme="minorBidi" w:cstheme="minorBidi" w:hint="cs"/>
+          <w:bCs/>
+          <w:sz w:val="32"/>
+          <w:szCs w:val="32"/>
+          <w:rtl/>
+        </w:rPr>
+        <w:t xml:space="preserve"> </w:t>
+      </w:r>
+      <w:r>
+        <w:rPr>
+          <w:rFonts w:asciiTheme="minorBidi" w:hAnsiTheme="minorBidi" w:cstheme="minorBidi" w:hint="cs"/>
+          <w:b/>
+          <w:sz w:val="32"/>
+          <w:szCs w:val="32"/>
+          <w:rtl/>
+        </w:rPr>
+        <w:t>מהשכבה השנייה ישירות אל השכבה הראשונה- שכבת התצוגה.</w:t>
+      </w:r>
+    </w:p>
+    <w:p>
+      <w:pPr>
+        <w:rPr>
+          <w:rFonts w:asciiTheme="minorBidi" w:hAnsiTheme="minorBidi" w:cstheme="minorBidi"/>
+          <w:b/>
+          <w:sz w:val="32"/>
+          <w:szCs w:val="32"/>
+          <w:rtl/>
+        </w:rPr>
+      </w:pPr>
+    </w:p>
+    <w:p>
+      <w:pPr>
+        <w:rPr>
+          <w:rFonts w:asciiTheme="minorBidi" w:hAnsiTheme="minorBidi" w:cstheme="minorBidi"/>
+          <w:b/>
+          <w:sz w:val="32"/>
+          <w:szCs w:val="32"/>
+          <w:rtl/>
+        </w:rPr>
+      </w:pPr>
+      <w:r>
+        <w:rPr>
+          <w:rFonts w:asciiTheme="minorBidi" w:hAnsiTheme="minorBidi" w:cstheme="minorBidi" w:hint="cs"/>
+          <w:bCs/>
+          <w:sz w:val="32"/>
+          <w:szCs w:val="32"/>
+          <w:u w:val="single"/>
+          <w:rtl/>
+        </w:rPr>
+        <w:t>אתגרים:</w:t>
       </w:r>
     </w:p>
     <w:p>
@@ -1507,79 +1998,35 @@
         <w:pStyle w:val="ListParagraph"/>
         <w:numPr>
           <w:ilvl w:val="0"/>
-          <w:numId w:val="2"/>
+          <w:numId w:val="6"/>
         </w:numPr>
         <w:bidi/>
-        <w:ind w:left="793"/>
-        <w:rPr>
-          <w:rFonts w:ascii="Arial" w:hAnsi="Arial"/>
-          <w:sz w:val="24"/>
-          <w:szCs w:val="24"/>
-          <w:highlight w:val="red"/>
-        </w:rPr>
-      </w:pPr>
-      <w:r>
-        <w:rPr>
-          <w:rFonts w:ascii="Arial" w:hAnsi="Arial" w:hint="cs"/>
-          <w:sz w:val="24"/>
-          <w:szCs w:val="24"/>
-          <w:highlight w:val="red"/>
-          <w:rtl/>
-        </w:rPr>
-        <w:t>תכנות מקבילי:</w:t>
-      </w:r>
-    </w:p>
-    <w:p>
-      <w:pPr>
-        <w:pStyle w:val="ListParagraph"/>
-        <w:numPr>
-          <w:ilvl w:val="1"/>
-          <w:numId w:val="2"/>
-        </w:numPr>
-        <w:bidi/>
-        <w:rPr>
-          <w:rFonts w:ascii="Arial" w:hAnsi="Arial"/>
-          <w:sz w:val="24"/>
-          <w:szCs w:val="24"/>
-          <w:highlight w:val="red"/>
-        </w:rPr>
-      </w:pPr>
-      <w:r>
-        <w:rPr>
-          <w:rFonts w:ascii="Arial" w:hAnsi="Arial" w:hint="cs"/>
-          <w:sz w:val="24"/>
-          <w:szCs w:val="24"/>
-          <w:highlight w:val="red"/>
-          <w:rtl/>
-        </w:rPr>
-        <w:t>לאיזו מטרה בחרתם להשתמש בתכנות מקבילי?</w:t>
-      </w:r>
-    </w:p>
-    <w:p>
-      <w:pPr>
-        <w:pStyle w:val="ListParagraph"/>
-        <w:numPr>
-          <w:ilvl w:val="1"/>
-          <w:numId w:val="2"/>
-        </w:numPr>
-        <w:bidi/>
-        <w:rPr>
-          <w:rFonts w:ascii="Arial" w:hAnsi="Arial"/>
-          <w:sz w:val="24"/>
-          <w:szCs w:val="24"/>
-          <w:highlight w:val="red"/>
-          <w:rtl/>
-        </w:rPr>
-      </w:pPr>
-      <w:r>
-        <w:rPr>
-          <w:rFonts w:ascii="Arial" w:hAnsi="Arial" w:hint="cs"/>
-          <w:sz w:val="24"/>
-          <w:szCs w:val="24"/>
-          <w:highlight w:val="red"/>
-          <w:rtl/>
-        </w:rPr>
-        <w:t>כיצד מימשתם זאת באתר - איזו שפת תכנות? איזו לוגיקה?</w:t>
+        <w:rPr>
+          <w:rFonts w:asciiTheme="minorBidi" w:hAnsiTheme="minorBidi" w:cstheme="minorBidi"/>
+          <w:b/>
+          <w:sz w:val="32"/>
+          <w:szCs w:val="32"/>
+        </w:rPr>
+      </w:pPr>
+      <w:r>
+        <w:rPr>
+          <w:rFonts w:asciiTheme="minorBidi" w:hAnsiTheme="minorBidi" w:cstheme="minorBidi" w:hint="cs"/>
+          <w:b/>
+          <w:sz w:val="32"/>
+          <w:szCs w:val="32"/>
+          <w:rtl/>
+        </w:rPr>
+        <w:t xml:space="preserve">עקב </w:t>
+      </w:r>
+      <w:r>
+        <w:rPr>
+          <w:rFonts w:asciiTheme="minorBidi" w:hAnsiTheme="minorBidi" w:cstheme="minorBidi" w:hint="cs"/>
+          <w:b/>
+          <w:sz w:val="32"/>
+          <w:szCs w:val="32"/>
+          <w:rtl/>
+        </w:rPr>
+        <w:t>המצב הנוכחי שהוביל לכך שהסמסטר יהיה מקוצר היה עלינו ללמוד באופן עצמי בזמן מועט ובלחץ רב.</w:t>
       </w:r>
     </w:p>
     <w:p>
@@ -1587,86 +2034,109 @@
         <w:pStyle w:val="ListParagraph"/>
         <w:numPr>
           <w:ilvl w:val="0"/>
-          <w:numId w:val="3"/>
+          <w:numId w:val="6"/>
         </w:numPr>
         <w:bidi/>
         <w:rPr>
-          <w:rFonts w:ascii="Arial" w:hAnsi="Arial"/>
-          <w:sz w:val="24"/>
-          <w:szCs w:val="24"/>
-          <w:highlight w:val="red"/>
-        </w:rPr>
-      </w:pPr>
-      <w:r>
-        <w:rPr>
-          <w:rFonts w:ascii="Arial" w:hAnsi="Arial" w:hint="cs"/>
-          <w:sz w:val="24"/>
-          <w:szCs w:val="24"/>
-          <w:highlight w:val="red"/>
-          <w:rtl/>
-        </w:rPr>
-        <w:t xml:space="preserve">אתגרים אשר עלו במהלך העבודה, וכיצד התמודדתם איתם. </w:t>
+          <w:rFonts w:asciiTheme="minorBidi" w:hAnsiTheme="minorBidi" w:cstheme="minorBidi"/>
+          <w:b/>
+          <w:sz w:val="32"/>
+          <w:szCs w:val="32"/>
+        </w:rPr>
+      </w:pPr>
+      <w:r>
+        <w:rPr>
+          <w:rFonts w:asciiTheme="minorBidi" w:hAnsiTheme="minorBidi" w:cstheme="minorBidi" w:hint="cs"/>
+          <w:b/>
+          <w:sz w:val="32"/>
+          <w:szCs w:val="32"/>
+          <w:rtl/>
+        </w:rPr>
+        <w:t xml:space="preserve">היה עלינו ללמוד מספר שפות תכנות שלא נתקלנו בהן בעבר </w:t>
+      </w:r>
+      <w:r>
+        <w:rPr>
+          <w:rFonts w:asciiTheme="minorBidi" w:hAnsiTheme="minorBidi" w:cstheme="minorBidi" w:hint="cs"/>
+          <w:b/>
+          <w:sz w:val="32"/>
+          <w:szCs w:val="32"/>
+          <w:rtl/>
+        </w:rPr>
+        <w:t>ובהחלט למדנו הרבה בקורס על ידי למידה וחיפוש באופן עצמאי.</w:t>
       </w:r>
     </w:p>
     <w:p>
       <w:pPr>
-        <w:rPr>
-          <w:rFonts w:ascii="Arial" w:hAnsi="Arial"/>
-          <w:sz w:val="32"/>
-          <w:szCs w:val="32"/>
-          <w:rtl/>
-        </w:rPr>
-      </w:pPr>
+        <w:pStyle w:val="ListParagraph"/>
+        <w:numPr>
+          <w:ilvl w:val="0"/>
+          <w:numId w:val="6"/>
+        </w:numPr>
+        <w:bidi/>
+        <w:rPr>
+          <w:rFonts w:asciiTheme="minorBidi" w:hAnsiTheme="minorBidi" w:cstheme="minorBidi"/>
+          <w:b/>
+          <w:sz w:val="32"/>
+          <w:szCs w:val="32"/>
+        </w:rPr>
+      </w:pPr>
+      <w:r>
+        <w:rPr>
+          <w:rFonts w:asciiTheme="minorBidi" w:hAnsiTheme="minorBidi" w:cstheme="minorBidi" w:hint="cs"/>
+          <w:b/>
+          <w:sz w:val="32"/>
+          <w:szCs w:val="32"/>
+          <w:rtl/>
+        </w:rPr>
+        <w:t>התקשנו בתחילת הדרך ל</w:t>
+      </w:r>
+      <w:r>
+        <w:rPr>
+          <w:rFonts w:asciiTheme="minorBidi" w:hAnsiTheme="minorBidi" w:cstheme="minorBidi" w:hint="cs"/>
+          <w:b/>
+          <w:sz w:val="32"/>
+          <w:szCs w:val="32"/>
+          <w:rtl/>
+        </w:rPr>
+        <w:t>תפוס את המוצר הסופי אליו רצינו להגיע, שלב שלב אל תוך הקורס התגבש הרעיון. הגענו מהרעיון אבסטרקטי למדי לכדי רעיון ממשי.</w:t>
+      </w:r>
     </w:p>
     <w:p>
       <w:pPr>
-        <w:rPr>
-          <w:rFonts w:ascii="Arial" w:hAnsi="Arial"/>
-          <w:highlight w:val="red"/>
-        </w:rPr>
-      </w:pPr>
-    </w:p>
-    <w:p>
-      <w:pPr>
         <w:pStyle w:val="ListParagraph"/>
+        <w:numPr>
+          <w:ilvl w:val="0"/>
+          <w:numId w:val="6"/>
+        </w:numPr>
         <w:bidi/>
-        <w:ind w:left="793"/>
-        <w:rPr>
-          <w:rFonts w:ascii="Arial" w:hAnsi="Arial"/>
-          <w:sz w:val="24"/>
-          <w:szCs w:val="24"/>
-          <w:highlight w:val="red"/>
-          <w:rtl/>
-        </w:rPr>
-      </w:pPr>
-    </w:p>
-    <w:p>
-      <w:pPr>
-        <w:pStyle w:val="ListParagraph"/>
-        <w:bidi/>
-        <w:ind w:left="793"/>
-        <w:rPr>
-          <w:rFonts w:ascii="Arial" w:hAnsi="Arial"/>
-          <w:sz w:val="24"/>
-          <w:szCs w:val="24"/>
-          <w:highlight w:val="red"/>
-          <w:rtl/>
-        </w:rPr>
-      </w:pPr>
-    </w:p>
-    <w:p>
-      <w:pPr>
-        <w:pStyle w:val="ListParagraph"/>
-        <w:bidi/>
-        <w:ind w:left="793"/>
-        <w:rPr>
-          <w:rFonts w:ascii="Arial" w:hAnsi="Arial"/>
-          <w:sz w:val="24"/>
-          <w:szCs w:val="24"/>
-          <w:highlight w:val="red"/>
-          <w:rtl/>
-        </w:rPr>
-      </w:pPr>
+        <w:rPr>
+          <w:rFonts w:asciiTheme="minorBidi" w:hAnsiTheme="minorBidi" w:cstheme="minorBidi"/>
+          <w:b/>
+          <w:sz w:val="32"/>
+          <w:szCs w:val="32"/>
+          <w:rtl/>
+        </w:rPr>
+      </w:pPr>
+      <w:r>
+        <w:rPr>
+          <w:rFonts w:asciiTheme="minorBidi" w:hAnsiTheme="minorBidi" w:cstheme="minorBidi" w:hint="cs"/>
+          <w:b/>
+          <w:sz w:val="32"/>
+          <w:szCs w:val="32"/>
+          <w:rtl/>
+        </w:rPr>
+        <w:t>היו לנו רעיונות רבים אותם רצינו לממש באתר אך עקב הסמסטר המקוצר וה</w:t>
+      </w:r>
+      <w:r>
+        <w:rPr>
+          <w:rFonts w:asciiTheme="minorBidi" w:hAnsiTheme="minorBidi" w:cstheme="minorBidi" w:hint="cs"/>
+          <w:b/>
+          <w:sz w:val="32"/>
+          <w:szCs w:val="32"/>
+          <w:rtl/>
+        </w:rPr>
+        <w:t>עומס משאר הקורסים החלטנו כי עדיף להתמקד במטלות שהקורס דרש מאיתנו, אחת הדוגמאות למה שרצינו ליישם ולא קרה לבסוף היה שרצינו ליצור פלטפורמה המאפשרת לסוגים שונים של משתמשים לבקר באתר, לצורך הדוגמה מתאמן ומאמן להם גישות שונות לחלקים של האתר.</w:t>
+      </w:r>
     </w:p>
     <w:tbl>
       <w:tblPr>

</xml_diff>